<commit_message>
Completed 1/3 of Challenge. Need more Class time.
</commit_message>
<xml_diff>
--- a/CIS126 DBMSSQL/Aggregate FunctionsExercise2017.docx
+++ b/CIS126 DBMSSQL/Aggregate FunctionsExercise2017.docx
@@ -137,8 +137,9 @@
           <w:numId w:val="1"/>
         </w:numPr>
         <w:rPr>
-          <w:sz w:val="24"/>
-          <w:szCs w:val="24"/>
+          <w:rFonts w:ascii="Monospace" w:hAnsi="Monospace"/>
+          <w:color w:val="000000"/>
+          <w:sz w:val="20"/>
         </w:rPr>
       </w:pPr>
       <w:r>
@@ -155,7 +156,84 @@
           <w:szCs w:val="24"/>
         </w:rPr>
         <w:t>18,846</w:t>
-      </w:r>
+        <w:br/>
+      </w:r>
+      <w:r>
+        <w:rPr>
+          <w:rFonts w:ascii="Monospace" w:hAnsi="Monospace"/>
+          <w:b/>
+          <w:color w:val="800000"/>
+          <w:sz w:val="20"/>
+        </w:rPr>
+        <w:t>select</w:t>
+      </w:r>
+      <w:r>
+        <w:rPr>
+          <w:rFonts w:ascii="Monospace" w:hAnsi="Monospace"/>
+          <w:color w:val="3C3C3C"/>
+          <w:sz w:val="20"/>
+        </w:rPr>
+        <w:t xml:space="preserve"> </w:t>
+      </w:r>
+      <w:r>
+        <w:rPr>
+          <w:rFonts w:ascii="Monospace" w:hAnsi="Monospace"/>
+          <w:b/>
+          <w:color w:val="000080"/>
+          <w:sz w:val="20"/>
+        </w:rPr>
+        <w:t>count</w:t>
+      </w:r>
+      <w:r>
+        <w:rPr>
+          <w:rFonts w:ascii="Monospace" w:hAnsi="Monospace"/>
+          <w:color w:val="000000"/>
+          <w:sz w:val="20"/>
+        </w:rPr>
+        <w:t>(*)</w:t>
+      </w:r>
+      <w:r>
+        <w:rPr>
+          <w:rFonts w:ascii="Monospace" w:hAnsi="Monospace"/>
+          <w:color w:val="3C3C3C"/>
+          <w:sz w:val="20"/>
+        </w:rPr>
+        <w:t xml:space="preserve"> </w:t>
+      </w:r>
+      <w:r>
+        <w:rPr>
+          <w:rFonts w:ascii="Monospace" w:hAnsi="Monospace"/>
+          <w:b/>
+          <w:color w:val="800000"/>
+          <w:sz w:val="20"/>
+        </w:rPr>
+        <w:t>from</w:t>
+      </w:r>
+      <w:r>
+        <w:rPr>
+          <w:rFonts w:ascii="Monospace" w:hAnsi="Monospace"/>
+          <w:color w:val="3C3C3C"/>
+          <w:sz w:val="20"/>
+        </w:rPr>
+        <w:t xml:space="preserve"> </w:t>
+      </w:r>
+      <w:r>
+        <w:rPr>
+          <w:rFonts w:ascii="Monospace" w:hAnsi="Monospace"/>
+          <w:color w:val="000000"/>
+          <w:sz w:val="20"/>
+        </w:rPr>
+        <w:t>Players</w:t>
+      </w:r>
+    </w:p>
+    <w:p>
+      <w:pPr>
+        <w:pStyle w:val="ListParagraph"/>
+        <w:rPr>
+          <w:sz w:val="24"/>
+          <w:szCs w:val="24"/>
+        </w:rPr>
+      </w:pPr>
       <w:r>
         <w:rPr>
           <w:sz w:val="24"/>
@@ -172,8 +250,9 @@
           <w:numId w:val="1"/>
         </w:numPr>
         <w:rPr>
-          <w:sz w:val="24"/>
-          <w:szCs w:val="24"/>
+          <w:rFonts w:ascii="Monospace" w:hAnsi="Monospace"/>
+          <w:color w:val="008000"/>
+          <w:sz w:val="20"/>
         </w:rPr>
       </w:pPr>
       <w:r>
@@ -190,7 +269,159 @@
           <w:szCs w:val="24"/>
         </w:rPr>
         <w:t>58</w:t>
-      </w:r>
+        <w:br/>
+      </w:r>
+      <w:r>
+        <w:rPr>
+          <w:rFonts w:ascii="Monospace" w:hAnsi="Monospace"/>
+          <w:b/>
+          <w:color w:val="800000"/>
+          <w:sz w:val="20"/>
+        </w:rPr>
+        <w:t>select</w:t>
+      </w:r>
+      <w:r>
+        <w:rPr>
+          <w:rFonts w:ascii="Monospace" w:hAnsi="Monospace"/>
+          <w:color w:val="3C3C3C"/>
+          <w:sz w:val="20"/>
+        </w:rPr>
+        <w:t xml:space="preserve"> </w:t>
+      </w:r>
+      <w:r>
+        <w:rPr>
+          <w:rFonts w:ascii="Monospace" w:hAnsi="Monospace"/>
+          <w:b/>
+          <w:color w:val="000080"/>
+          <w:sz w:val="20"/>
+        </w:rPr>
+        <w:t>count</w:t>
+      </w:r>
+      <w:r>
+        <w:rPr>
+          <w:rFonts w:ascii="Monospace" w:hAnsi="Monospace"/>
+          <w:color w:val="000000"/>
+          <w:sz w:val="20"/>
+        </w:rPr>
+        <w:t>(*)</w:t>
+      </w:r>
+      <w:r>
+        <w:rPr>
+          <w:rFonts w:ascii="Monospace" w:hAnsi="Monospace"/>
+          <w:color w:val="3C3C3C"/>
+          <w:sz w:val="20"/>
+        </w:rPr>
+        <w:t xml:space="preserve"> </w:t>
+      </w:r>
+      <w:r>
+        <w:rPr>
+          <w:rFonts w:ascii="Monospace" w:hAnsi="Monospace"/>
+          <w:b/>
+          <w:color w:val="800000"/>
+          <w:sz w:val="20"/>
+        </w:rPr>
+        <w:t>from</w:t>
+      </w:r>
+      <w:r>
+        <w:rPr>
+          <w:rFonts w:ascii="Monospace" w:hAnsi="Monospace"/>
+          <w:color w:val="3C3C3C"/>
+          <w:sz w:val="20"/>
+        </w:rPr>
+        <w:t xml:space="preserve"> </w:t>
+      </w:r>
+      <w:r>
+        <w:rPr>
+          <w:rFonts w:ascii="Monospace" w:hAnsi="Monospace"/>
+          <w:color w:val="000000"/>
+          <w:sz w:val="20"/>
+        </w:rPr>
+        <w:t>Players</w:t>
+      </w:r>
+      <w:r>
+        <w:rPr>
+          <w:rFonts w:ascii="Monospace" w:hAnsi="Monospace"/>
+          <w:color w:val="3C3C3C"/>
+          <w:sz w:val="20"/>
+        </w:rPr>
+        <w:t xml:space="preserve"> </w:t>
+        <w:br/>
+      </w:r>
+      <w:r>
+        <w:rPr>
+          <w:rFonts w:ascii="Monospace" w:hAnsi="Monospace"/>
+          <w:b/>
+          <w:color w:val="800000"/>
+          <w:sz w:val="20"/>
+        </w:rPr>
+        <w:t>where</w:t>
+      </w:r>
+      <w:r>
+        <w:rPr>
+          <w:rFonts w:ascii="Monospace" w:hAnsi="Monospace"/>
+          <w:color w:val="3C3C3C"/>
+          <w:sz w:val="20"/>
+        </w:rPr>
+        <w:t xml:space="preserve"> </w:t>
+      </w:r>
+      <w:r>
+        <w:rPr>
+          <w:rFonts w:ascii="Monospace" w:hAnsi="Monospace"/>
+          <w:color w:val="000000"/>
+          <w:sz w:val="20"/>
+        </w:rPr>
+        <w:t>birthCity=</w:t>
+      </w:r>
+      <w:r>
+        <w:rPr>
+          <w:rFonts w:ascii="Monospace" w:hAnsi="Monospace"/>
+          <w:color w:val="008000"/>
+          <w:sz w:val="20"/>
+        </w:rPr>
+        <w:t>'portland'</w:t>
+      </w:r>
+      <w:r>
+        <w:rPr>
+          <w:rFonts w:ascii="Monospace" w:hAnsi="Monospace"/>
+          <w:b/>
+          <w:color w:val="800000"/>
+          <w:sz w:val="20"/>
+        </w:rPr>
+        <w:t>and</w:t>
+      </w:r>
+      <w:r>
+        <w:rPr>
+          <w:rFonts w:ascii="Monospace" w:hAnsi="Monospace"/>
+          <w:color w:val="3C3C3C"/>
+          <w:sz w:val="20"/>
+        </w:rPr>
+        <w:t xml:space="preserve"> </w:t>
+      </w:r>
+      <w:r>
+        <w:rPr>
+          <w:rFonts w:ascii="Monospace" w:hAnsi="Monospace"/>
+          <w:color w:val="000000"/>
+          <w:sz w:val="20"/>
+        </w:rPr>
+        <w:t>birthState=</w:t>
+      </w:r>
+      <w:r>
+        <w:rPr>
+          <w:rFonts w:ascii="Monospace" w:hAnsi="Monospace"/>
+          <w:color w:val="008000"/>
+          <w:sz w:val="20"/>
+        </w:rPr>
+        <w:t>'or'</w:t>
+      </w:r>
+    </w:p>
+    <w:p>
+      <w:pPr>
+        <w:pStyle w:val="ListParagraph"/>
+        <w:rPr>
+          <w:sz w:val="24"/>
+          <w:szCs w:val="24"/>
+        </w:rPr>
+      </w:pPr>
       <w:r>
         <w:rPr>
           <w:sz w:val="24"/>
@@ -207,8 +438,9 @@
           <w:numId w:val="1"/>
         </w:numPr>
         <w:rPr>
-          <w:sz w:val="24"/>
-          <w:szCs w:val="24"/>
+          <w:rFonts w:ascii="Monospace" w:hAnsi="Monospace"/>
+          <w:color w:val="008000"/>
+          <w:sz w:val="20"/>
         </w:rPr>
       </w:pPr>
       <w:r>
@@ -225,7 +457,257 @@
           <w:szCs w:val="24"/>
         </w:rPr>
         <w:t>71 players that either bat and/or throw left handed</w:t>
-      </w:r>
+        <w:br/>
+      </w:r>
+      <w:r>
+        <w:rPr>
+          <w:rFonts w:ascii="Monospace" w:hAnsi="Monospace"/>
+          <w:b/>
+          <w:color w:val="800000"/>
+          <w:sz w:val="20"/>
+        </w:rPr>
+        <w:t>select</w:t>
+      </w:r>
+      <w:r>
+        <w:rPr>
+          <w:rFonts w:ascii="Monospace" w:hAnsi="Monospace"/>
+          <w:color w:val="3C3C3C"/>
+          <w:sz w:val="20"/>
+        </w:rPr>
+        <w:t xml:space="preserve"> </w:t>
+      </w:r>
+      <w:r>
+        <w:rPr>
+          <w:rFonts w:ascii="Monospace" w:hAnsi="Monospace"/>
+          <w:b/>
+          <w:color w:val="000080"/>
+          <w:sz w:val="20"/>
+        </w:rPr>
+        <w:t>count</w:t>
+      </w:r>
+      <w:r>
+        <w:rPr>
+          <w:rFonts w:ascii="Monospace" w:hAnsi="Monospace"/>
+          <w:color w:val="000000"/>
+          <w:sz w:val="20"/>
+        </w:rPr>
+        <w:t>(*)</w:t>
+      </w:r>
+      <w:r>
+        <w:rPr>
+          <w:rFonts w:ascii="Monospace" w:hAnsi="Monospace"/>
+          <w:color w:val="3C3C3C"/>
+          <w:sz w:val="20"/>
+        </w:rPr>
+        <w:t xml:space="preserve"> </w:t>
+      </w:r>
+      <w:r>
+        <w:rPr>
+          <w:rFonts w:ascii="Monospace" w:hAnsi="Monospace"/>
+          <w:b/>
+          <w:color w:val="800000"/>
+          <w:sz w:val="20"/>
+        </w:rPr>
+        <w:t>from</w:t>
+      </w:r>
+      <w:r>
+        <w:rPr>
+          <w:rFonts w:ascii="Monospace" w:hAnsi="Monospace"/>
+          <w:color w:val="3C3C3C"/>
+          <w:sz w:val="20"/>
+        </w:rPr>
+        <w:t xml:space="preserve"> </w:t>
+      </w:r>
+      <w:r>
+        <w:rPr>
+          <w:rFonts w:ascii="Monospace" w:hAnsi="Monospace"/>
+          <w:color w:val="000000"/>
+          <w:sz w:val="20"/>
+        </w:rPr>
+        <w:t>Players</w:t>
+        <w:br/>
+      </w:r>
+      <w:r>
+        <w:rPr>
+          <w:rFonts w:ascii="Monospace" w:hAnsi="Monospace"/>
+          <w:color w:val="3C3C3C"/>
+          <w:sz w:val="20"/>
+        </w:rPr>
+        <w:tab/>
+      </w:r>
+      <w:r>
+        <w:rPr>
+          <w:rFonts w:ascii="Monospace" w:hAnsi="Monospace"/>
+          <w:b/>
+          <w:color w:val="800000"/>
+          <w:sz w:val="20"/>
+        </w:rPr>
+        <w:t>where</w:t>
+      </w:r>
+      <w:r>
+        <w:rPr>
+          <w:rFonts w:ascii="Monospace" w:hAnsi="Monospace"/>
+          <w:color w:val="3C3C3C"/>
+          <w:sz w:val="20"/>
+        </w:rPr>
+        <w:t xml:space="preserve"> </w:t>
+      </w:r>
+      <w:r>
+        <w:rPr>
+          <w:rFonts w:ascii="Monospace" w:hAnsi="Monospace"/>
+          <w:color w:val="000000"/>
+          <w:sz w:val="20"/>
+        </w:rPr>
+        <w:t>(bats=</w:t>
+      </w:r>
+      <w:r>
+        <w:rPr>
+          <w:rFonts w:ascii="Monospace" w:hAnsi="Monospace"/>
+          <w:color w:val="008000"/>
+          <w:sz w:val="20"/>
+        </w:rPr>
+        <w:t>'l'</w:t>
+      </w:r>
+      <w:r>
+        <w:rPr>
+          <w:rFonts w:ascii="Monospace" w:hAnsi="Monospace"/>
+          <w:color w:val="3C3C3C"/>
+          <w:sz w:val="20"/>
+        </w:rPr>
+        <w:t xml:space="preserve"> </w:t>
+      </w:r>
+      <w:r>
+        <w:rPr>
+          <w:rFonts w:ascii="Monospace" w:hAnsi="Monospace"/>
+          <w:b/>
+          <w:color w:val="800000"/>
+          <w:sz w:val="20"/>
+        </w:rPr>
+        <w:t>or</w:t>
+      </w:r>
+      <w:r>
+        <w:rPr>
+          <w:rFonts w:ascii="Monospace" w:hAnsi="Monospace"/>
+          <w:color w:val="3C3C3C"/>
+          <w:sz w:val="20"/>
+        </w:rPr>
+        <w:t xml:space="preserve"> </w:t>
+      </w:r>
+      <w:r>
+        <w:rPr>
+          <w:rFonts w:ascii="Monospace" w:hAnsi="Monospace"/>
+          <w:color w:val="000000"/>
+          <w:sz w:val="20"/>
+        </w:rPr>
+        <w:t>throws=</w:t>
+      </w:r>
+      <w:r>
+        <w:rPr>
+          <w:rFonts w:ascii="Monospace" w:hAnsi="Monospace"/>
+          <w:color w:val="008000"/>
+          <w:sz w:val="20"/>
+        </w:rPr>
+        <w:t>'l'</w:t>
+      </w:r>
+      <w:r>
+        <w:rPr>
+          <w:rFonts w:ascii="Monospace" w:hAnsi="Monospace"/>
+          <w:color w:val="000000"/>
+          <w:sz w:val="20"/>
+        </w:rPr>
+        <w:t>)</w:t>
+      </w:r>
+      <w:r>
+        <w:rPr>
+          <w:rFonts w:ascii="Monospace" w:hAnsi="Monospace"/>
+          <w:color w:val="3C3C3C"/>
+          <w:sz w:val="20"/>
+        </w:rPr>
+        <w:t xml:space="preserve"> </w:t>
+      </w:r>
+      <w:r>
+        <w:rPr>
+          <w:rFonts w:ascii="Monospace" w:hAnsi="Monospace"/>
+          <w:b/>
+          <w:color w:val="800000"/>
+          <w:sz w:val="20"/>
+        </w:rPr>
+        <w:t>and</w:t>
+      </w:r>
+      <w:r>
+        <w:rPr>
+          <w:rFonts w:ascii="Monospace" w:hAnsi="Monospace"/>
+          <w:color w:val="3C3C3C"/>
+          <w:sz w:val="20"/>
+        </w:rPr>
+        <w:t xml:space="preserve"> </w:t>
+      </w:r>
+      <w:r>
+        <w:rPr>
+          <w:rFonts w:ascii="Monospace" w:hAnsi="Monospace"/>
+          <w:color w:val="000000"/>
+          <w:sz w:val="20"/>
+        </w:rPr>
+        <w:t>weight&gt;</w:t>
+      </w:r>
+      <w:r>
+        <w:rPr>
+          <w:rFonts w:ascii="Monospace" w:hAnsi="Monospace"/>
+          <w:color w:val="0000FF"/>
+          <w:sz w:val="20"/>
+        </w:rPr>
+        <w:t>200</w:t>
+      </w:r>
+      <w:r>
+        <w:rPr>
+          <w:rFonts w:ascii="Monospace" w:hAnsi="Monospace"/>
+          <w:color w:val="3C3C3C"/>
+          <w:sz w:val="20"/>
+        </w:rPr>
+        <w:t xml:space="preserve"> </w:t>
+      </w:r>
+      <w:r>
+        <w:rPr>
+          <w:rFonts w:ascii="Monospace" w:hAnsi="Monospace"/>
+          <w:b/>
+          <w:color w:val="800000"/>
+          <w:sz w:val="20"/>
+        </w:rPr>
+        <w:t>and</w:t>
+      </w:r>
+      <w:r>
+        <w:rPr>
+          <w:rFonts w:ascii="Monospace" w:hAnsi="Monospace"/>
+          <w:color w:val="3C3C3C"/>
+          <w:sz w:val="20"/>
+        </w:rPr>
+        <w:t xml:space="preserve"> </w:t>
+      </w:r>
+      <w:r>
+        <w:rPr>
+          <w:rFonts w:ascii="Monospace" w:hAnsi="Monospace"/>
+          <w:color w:val="000000"/>
+          <w:sz w:val="20"/>
+        </w:rPr>
+        <w:t>birthState=</w:t>
+      </w:r>
+      <w:r>
+        <w:rPr>
+          <w:rFonts w:ascii="Monospace" w:hAnsi="Monospace"/>
+          <w:color w:val="008000"/>
+          <w:sz w:val="20"/>
+        </w:rPr>
+        <w:t>'TX'</w:t>
+      </w:r>
+    </w:p>
+    <w:p>
+      <w:pPr>
+        <w:pStyle w:val="ListParagraph"/>
+        <w:rPr>
+          <w:sz w:val="24"/>
+          <w:szCs w:val="24"/>
+        </w:rPr>
+      </w:pPr>
       <w:r>
         <w:rPr>
           <w:sz w:val="24"/>
@@ -242,8 +724,9 @@
           <w:numId w:val="1"/>
         </w:numPr>
         <w:rPr>
-          <w:sz w:val="24"/>
-          <w:szCs w:val="24"/>
+          <w:rFonts w:ascii="Monospace" w:hAnsi="Monospace"/>
+          <w:color w:val="000000"/>
+          <w:sz w:val="20"/>
         </w:rPr>
       </w:pPr>
       <w:r>
@@ -259,8 +742,514 @@
           <w:sz w:val="24"/>
           <w:szCs w:val="24"/>
         </w:rPr>
-        <w:t>9,111</w:t>
-      </w:r>
+        <w:t>1,736</w:t>
+        <w:br/>
+      </w:r>
+      <w:r>
+        <w:rPr>
+          <w:rFonts w:ascii="Monospace" w:hAnsi="Monospace"/>
+          <w:b/>
+          <w:color w:val="800000"/>
+          <w:sz w:val="20"/>
+        </w:rPr>
+        <w:t>select</w:t>
+      </w:r>
+      <w:r>
+        <w:rPr>
+          <w:rFonts w:ascii="Monospace" w:hAnsi="Monospace"/>
+          <w:color w:val="3C3C3C"/>
+          <w:sz w:val="20"/>
+        </w:rPr>
+        <w:t xml:space="preserve"> </w:t>
+      </w:r>
+      <w:r>
+        <w:rPr>
+          <w:rFonts w:ascii="Monospace" w:hAnsi="Monospace"/>
+          <w:b/>
+          <w:color w:val="000080"/>
+          <w:sz w:val="20"/>
+        </w:rPr>
+        <w:t>count</w:t>
+      </w:r>
+      <w:r>
+        <w:rPr>
+          <w:rFonts w:ascii="Monospace" w:hAnsi="Monospace"/>
+          <w:color w:val="000000"/>
+          <w:sz w:val="20"/>
+        </w:rPr>
+        <w:t>(*)</w:t>
+      </w:r>
+      <w:r>
+        <w:rPr>
+          <w:rFonts w:ascii="Monospace" w:hAnsi="Monospace"/>
+          <w:color w:val="3C3C3C"/>
+          <w:sz w:val="20"/>
+        </w:rPr>
+        <w:t xml:space="preserve"> </w:t>
+      </w:r>
+      <w:r>
+        <w:rPr>
+          <w:rFonts w:ascii="Monospace" w:hAnsi="Monospace"/>
+          <w:b/>
+          <w:color w:val="800000"/>
+          <w:sz w:val="20"/>
+        </w:rPr>
+        <w:t>from</w:t>
+      </w:r>
+      <w:r>
+        <w:rPr>
+          <w:rFonts w:ascii="Monospace" w:hAnsi="Monospace"/>
+          <w:color w:val="3C3C3C"/>
+          <w:sz w:val="20"/>
+        </w:rPr>
+        <w:t xml:space="preserve"> </w:t>
+      </w:r>
+      <w:r>
+        <w:rPr>
+          <w:rFonts w:ascii="Monospace" w:hAnsi="Monospace"/>
+          <w:color w:val="000000"/>
+          <w:sz w:val="20"/>
+        </w:rPr>
+        <w:t>Players</w:t>
+      </w:r>
+    </w:p>
+    <w:p>
+      <w:pPr>
+        <w:pStyle w:val="ListParagraph"/>
+        <w:rPr>
+          <w:rFonts w:ascii="Monospace" w:hAnsi="Monospace"/>
+          <w:color w:val="0000FF"/>
+          <w:sz w:val="20"/>
+        </w:rPr>
+      </w:pPr>
+      <w:r>
+        <w:rPr>
+          <w:rFonts w:ascii="Monospace" w:hAnsi="Monospace"/>
+          <w:color w:val="3C3C3C"/>
+          <w:sz w:val="20"/>
+        </w:rPr>
+        <w:tab/>
+      </w:r>
+      <w:r>
+        <w:rPr>
+          <w:rFonts w:ascii="Monospace" w:hAnsi="Monospace"/>
+          <w:b/>
+          <w:color w:val="800000"/>
+          <w:sz w:val="20"/>
+        </w:rPr>
+        <w:t>where</w:t>
+      </w:r>
+      <w:r>
+        <w:rPr>
+          <w:rFonts w:ascii="Monospace" w:hAnsi="Monospace"/>
+          <w:color w:val="3C3C3C"/>
+          <w:sz w:val="20"/>
+        </w:rPr>
+        <w:t xml:space="preserve"> </w:t>
+      </w:r>
+      <w:r>
+        <w:rPr>
+          <w:rFonts w:ascii="Monospace" w:hAnsi="Monospace"/>
+          <w:color w:val="000000"/>
+          <w:sz w:val="20"/>
+        </w:rPr>
+        <w:t>(deathDate</w:t>
+      </w:r>
+      <w:r>
+        <w:rPr>
+          <w:rFonts w:ascii="Monospace" w:hAnsi="Monospace"/>
+          <w:color w:val="3C3C3C"/>
+          <w:sz w:val="20"/>
+        </w:rPr>
+        <w:t xml:space="preserve"> </w:t>
+      </w:r>
+      <w:r>
+        <w:rPr>
+          <w:rFonts w:ascii="Monospace" w:hAnsi="Monospace"/>
+          <w:b/>
+          <w:color w:val="800000"/>
+          <w:sz w:val="20"/>
+        </w:rPr>
+        <w:t>is</w:t>
+      </w:r>
+      <w:r>
+        <w:rPr>
+          <w:rFonts w:ascii="Monospace" w:hAnsi="Monospace"/>
+          <w:color w:val="3C3C3C"/>
+          <w:sz w:val="20"/>
+        </w:rPr>
+        <w:t xml:space="preserve"> </w:t>
+      </w:r>
+      <w:r>
+        <w:rPr>
+          <w:rFonts w:ascii="Monospace" w:hAnsi="Monospace"/>
+          <w:b/>
+          <w:color w:val="800000"/>
+          <w:sz w:val="20"/>
+        </w:rPr>
+        <w:t>not</w:t>
+      </w:r>
+      <w:r>
+        <w:rPr>
+          <w:rFonts w:ascii="Monospace" w:hAnsi="Monospace"/>
+          <w:color w:val="3C3C3C"/>
+          <w:sz w:val="20"/>
+        </w:rPr>
+        <w:t xml:space="preserve"> </w:t>
+      </w:r>
+      <w:r>
+        <w:rPr>
+          <w:rFonts w:ascii="Monospace" w:hAnsi="Monospace"/>
+          <w:b/>
+          <w:color w:val="800000"/>
+          <w:sz w:val="20"/>
+        </w:rPr>
+        <w:t>null</w:t>
+      </w:r>
+      <w:r>
+        <w:rPr>
+          <w:rFonts w:ascii="Monospace" w:hAnsi="Monospace"/>
+          <w:color w:val="3C3C3C"/>
+          <w:sz w:val="20"/>
+        </w:rPr>
+        <w:t xml:space="preserve"> </w:t>
+      </w:r>
+      <w:r>
+        <w:rPr>
+          <w:rFonts w:ascii="Monospace" w:hAnsi="Monospace"/>
+          <w:b/>
+          <w:color w:val="800000"/>
+          <w:sz w:val="20"/>
+        </w:rPr>
+        <w:t>or</w:t>
+      </w:r>
+      <w:r>
+        <w:rPr>
+          <w:rFonts w:ascii="Monospace" w:hAnsi="Monospace"/>
+          <w:color w:val="3C3C3C"/>
+          <w:sz w:val="20"/>
+        </w:rPr>
+        <w:t xml:space="preserve"> </w:t>
+      </w:r>
+      <w:r>
+        <w:rPr>
+          <w:rFonts w:ascii="Monospace" w:hAnsi="Monospace"/>
+          <w:color w:val="000000"/>
+          <w:sz w:val="20"/>
+        </w:rPr>
+        <w:t>deathCountry</w:t>
+      </w:r>
+      <w:r>
+        <w:rPr>
+          <w:rFonts w:ascii="Monospace" w:hAnsi="Monospace"/>
+          <w:color w:val="3C3C3C"/>
+          <w:sz w:val="20"/>
+        </w:rPr>
+        <w:t xml:space="preserve"> </w:t>
+      </w:r>
+      <w:r>
+        <w:rPr>
+          <w:rFonts w:ascii="Monospace" w:hAnsi="Monospace"/>
+          <w:b/>
+          <w:color w:val="800000"/>
+          <w:sz w:val="20"/>
+        </w:rPr>
+        <w:t>is</w:t>
+      </w:r>
+      <w:r>
+        <w:rPr>
+          <w:rFonts w:ascii="Monospace" w:hAnsi="Monospace"/>
+          <w:color w:val="3C3C3C"/>
+          <w:sz w:val="20"/>
+        </w:rPr>
+        <w:t xml:space="preserve"> </w:t>
+      </w:r>
+      <w:r>
+        <w:rPr>
+          <w:rFonts w:ascii="Monospace" w:hAnsi="Monospace"/>
+          <w:b/>
+          <w:color w:val="800000"/>
+          <w:sz w:val="20"/>
+        </w:rPr>
+        <w:t>not</w:t>
+      </w:r>
+      <w:r>
+        <w:rPr>
+          <w:rFonts w:ascii="Monospace" w:hAnsi="Monospace"/>
+          <w:color w:val="3C3C3C"/>
+          <w:sz w:val="20"/>
+        </w:rPr>
+        <w:t xml:space="preserve"> </w:t>
+      </w:r>
+      <w:r>
+        <w:rPr>
+          <w:rFonts w:ascii="Monospace" w:hAnsi="Monospace"/>
+          <w:b/>
+          <w:color w:val="800000"/>
+          <w:sz w:val="20"/>
+        </w:rPr>
+        <w:t>null</w:t>
+        <w:br/>
+      </w:r>
+      <w:r>
+        <w:rPr>
+          <w:rFonts w:ascii="Monospace" w:hAnsi="Monospace"/>
+          <w:color w:val="3C3C3C"/>
+          <w:sz w:val="20"/>
+        </w:rPr>
+        <w:tab/>
+      </w:r>
+      <w:r>
+        <w:rPr>
+          <w:rFonts w:ascii="Monospace" w:hAnsi="Monospace"/>
+          <w:b/>
+          <w:color w:val="800000"/>
+          <w:sz w:val="20"/>
+        </w:rPr>
+        <w:t>or</w:t>
+      </w:r>
+      <w:r>
+        <w:rPr>
+          <w:rFonts w:ascii="Monospace" w:hAnsi="Monospace"/>
+          <w:color w:val="3C3C3C"/>
+          <w:sz w:val="20"/>
+        </w:rPr>
+        <w:t xml:space="preserve"> </w:t>
+      </w:r>
+      <w:r>
+        <w:rPr>
+          <w:rFonts w:ascii="Monospace" w:hAnsi="Monospace"/>
+          <w:color w:val="000000"/>
+          <w:sz w:val="20"/>
+        </w:rPr>
+        <w:t>deathState</w:t>
+      </w:r>
+      <w:r>
+        <w:rPr>
+          <w:rFonts w:ascii="Monospace" w:hAnsi="Monospace"/>
+          <w:color w:val="3C3C3C"/>
+          <w:sz w:val="20"/>
+        </w:rPr>
+        <w:t xml:space="preserve"> </w:t>
+      </w:r>
+      <w:r>
+        <w:rPr>
+          <w:rFonts w:ascii="Monospace" w:hAnsi="Monospace"/>
+          <w:b/>
+          <w:color w:val="800000"/>
+          <w:sz w:val="20"/>
+        </w:rPr>
+        <w:t>is</w:t>
+      </w:r>
+      <w:r>
+        <w:rPr>
+          <w:rFonts w:ascii="Monospace" w:hAnsi="Monospace"/>
+          <w:color w:val="3C3C3C"/>
+          <w:sz w:val="20"/>
+        </w:rPr>
+        <w:t xml:space="preserve"> </w:t>
+      </w:r>
+      <w:r>
+        <w:rPr>
+          <w:rFonts w:ascii="Monospace" w:hAnsi="Monospace"/>
+          <w:b/>
+          <w:color w:val="800000"/>
+          <w:sz w:val="20"/>
+        </w:rPr>
+        <w:t>not</w:t>
+      </w:r>
+      <w:r>
+        <w:rPr>
+          <w:rFonts w:ascii="Monospace" w:hAnsi="Monospace"/>
+          <w:color w:val="3C3C3C"/>
+          <w:sz w:val="20"/>
+        </w:rPr>
+        <w:t xml:space="preserve"> </w:t>
+      </w:r>
+      <w:r>
+        <w:rPr>
+          <w:rFonts w:ascii="Monospace" w:hAnsi="Monospace"/>
+          <w:b/>
+          <w:color w:val="800000"/>
+          <w:sz w:val="20"/>
+        </w:rPr>
+        <w:t>null</w:t>
+      </w:r>
+      <w:r>
+        <w:rPr>
+          <w:rFonts w:ascii="Monospace" w:hAnsi="Monospace"/>
+          <w:color w:val="3C3C3C"/>
+          <w:sz w:val="20"/>
+        </w:rPr>
+        <w:t xml:space="preserve"> </w:t>
+      </w:r>
+      <w:r>
+        <w:rPr>
+          <w:rFonts w:ascii="Monospace" w:hAnsi="Monospace"/>
+          <w:b/>
+          <w:color w:val="800000"/>
+          <w:sz w:val="20"/>
+        </w:rPr>
+        <w:t>or</w:t>
+      </w:r>
+      <w:r>
+        <w:rPr>
+          <w:rFonts w:ascii="Monospace" w:hAnsi="Monospace"/>
+          <w:color w:val="3C3C3C"/>
+          <w:sz w:val="20"/>
+        </w:rPr>
+        <w:t xml:space="preserve"> </w:t>
+      </w:r>
+      <w:r>
+        <w:rPr>
+          <w:rFonts w:ascii="Monospace" w:hAnsi="Monospace"/>
+          <w:color w:val="000000"/>
+          <w:sz w:val="20"/>
+        </w:rPr>
+        <w:t>deathCity</w:t>
+      </w:r>
+      <w:r>
+        <w:rPr>
+          <w:rFonts w:ascii="Monospace" w:hAnsi="Monospace"/>
+          <w:color w:val="3C3C3C"/>
+          <w:sz w:val="20"/>
+        </w:rPr>
+        <w:t xml:space="preserve"> </w:t>
+      </w:r>
+      <w:r>
+        <w:rPr>
+          <w:rFonts w:ascii="Monospace" w:hAnsi="Monospace"/>
+          <w:b/>
+          <w:color w:val="800000"/>
+          <w:sz w:val="20"/>
+        </w:rPr>
+        <w:t>is</w:t>
+      </w:r>
+      <w:r>
+        <w:rPr>
+          <w:rFonts w:ascii="Monospace" w:hAnsi="Monospace"/>
+          <w:color w:val="3C3C3C"/>
+          <w:sz w:val="20"/>
+        </w:rPr>
+        <w:t xml:space="preserve"> </w:t>
+      </w:r>
+      <w:r>
+        <w:rPr>
+          <w:rFonts w:ascii="Monospace" w:hAnsi="Monospace"/>
+          <w:b/>
+          <w:color w:val="800000"/>
+          <w:sz w:val="20"/>
+        </w:rPr>
+        <w:t>not</w:t>
+      </w:r>
+      <w:r>
+        <w:rPr>
+          <w:rFonts w:ascii="Monospace" w:hAnsi="Monospace"/>
+          <w:color w:val="3C3C3C"/>
+          <w:sz w:val="20"/>
+        </w:rPr>
+        <w:t xml:space="preserve"> </w:t>
+      </w:r>
+      <w:r>
+        <w:rPr>
+          <w:rFonts w:ascii="Monospace" w:hAnsi="Monospace"/>
+          <w:b/>
+          <w:color w:val="800000"/>
+          <w:sz w:val="20"/>
+        </w:rPr>
+        <w:t>null</w:t>
+      </w:r>
+      <w:r>
+        <w:rPr>
+          <w:rFonts w:ascii="Monospace" w:hAnsi="Monospace"/>
+          <w:color w:val="000000"/>
+          <w:sz w:val="20"/>
+        </w:rPr>
+        <w:t>)</w:t>
+        <w:br/>
+      </w:r>
+      <w:r>
+        <w:rPr>
+          <w:rFonts w:ascii="Monospace" w:hAnsi="Monospace"/>
+          <w:color w:val="3C3C3C"/>
+          <w:sz w:val="20"/>
+        </w:rPr>
+        <w:tab/>
+      </w:r>
+      <w:r>
+        <w:rPr>
+          <w:rFonts w:ascii="Monospace" w:hAnsi="Monospace"/>
+          <w:b/>
+          <w:color w:val="800000"/>
+          <w:sz w:val="20"/>
+        </w:rPr>
+        <w:t>and</w:t>
+      </w:r>
+      <w:r>
+        <w:rPr>
+          <w:rFonts w:ascii="Monospace" w:hAnsi="Monospace"/>
+          <w:color w:val="3C3C3C"/>
+          <w:sz w:val="20"/>
+        </w:rPr>
+        <w:t xml:space="preserve"> </w:t>
+      </w:r>
+      <w:r>
+        <w:rPr>
+          <w:rFonts w:ascii="Monospace" w:hAnsi="Monospace"/>
+          <w:color w:val="000000"/>
+          <w:sz w:val="20"/>
+        </w:rPr>
+        <w:t>finalGameDate&lt;</w:t>
+      </w:r>
+      <w:r>
+        <w:rPr>
+          <w:rFonts w:ascii="Monospace" w:hAnsi="Monospace"/>
+          <w:color w:val="0000FF"/>
+          <w:sz w:val="20"/>
+        </w:rPr>
+        <w:t>1</w:t>
+      </w:r>
+      <w:r>
+        <w:rPr>
+          <w:rFonts w:ascii="Monospace" w:hAnsi="Monospace"/>
+          <w:color w:val="000000"/>
+          <w:sz w:val="20"/>
+        </w:rPr>
+        <w:t>/</w:t>
+      </w:r>
+      <w:r>
+        <w:rPr>
+          <w:rFonts w:ascii="Monospace" w:hAnsi="Monospace"/>
+          <w:color w:val="0000FF"/>
+          <w:sz w:val="20"/>
+        </w:rPr>
+        <w:t>1</w:t>
+      </w:r>
+      <w:r>
+        <w:rPr>
+          <w:rFonts w:ascii="Monospace" w:hAnsi="Monospace"/>
+          <w:color w:val="000000"/>
+          <w:sz w:val="20"/>
+        </w:rPr>
+        <w:t>/</w:t>
+      </w:r>
+      <w:r>
+        <w:rPr>
+          <w:rFonts w:ascii="Monospace" w:hAnsi="Monospace"/>
+          <w:color w:val="0000FF"/>
+          <w:sz w:val="20"/>
+        </w:rPr>
+        <w:t>1900</w:t>
+      </w:r>
+    </w:p>
+    <w:p>
+      <w:pPr>
+        <w:pStyle w:val="ListParagraph"/>
+        <w:rPr>
+          <w:sz w:val="24"/>
+          <w:szCs w:val="24"/>
+        </w:rPr>
+      </w:pPr>
       <w:r>
         <w:rPr>
           <w:sz w:val="24"/>
@@ -277,8 +1266,9 @@
           <w:numId w:val="1"/>
         </w:numPr>
         <w:rPr>
-          <w:sz w:val="24"/>
-          <w:szCs w:val="24"/>
+          <w:rFonts w:ascii="Monospace" w:hAnsi="Monospace"/>
+          <w:color w:val="008000"/>
+          <w:sz w:val="20"/>
         </w:rPr>
       </w:pPr>
       <w:r>
@@ -295,7 +1285,167 @@
           <w:szCs w:val="24"/>
         </w:rPr>
         <w:t>27</w:t>
-      </w:r>
+        <w:br/>
+      </w:r>
+      <w:r>
+        <w:rPr>
+          <w:rFonts w:ascii="Monospace" w:hAnsi="Monospace"/>
+          <w:b/>
+          <w:color w:val="800000"/>
+          <w:sz w:val="20"/>
+        </w:rPr>
+        <w:t>select</w:t>
+      </w:r>
+      <w:r>
+        <w:rPr>
+          <w:rFonts w:ascii="Monospace" w:hAnsi="Monospace"/>
+          <w:color w:val="3C3C3C"/>
+          <w:sz w:val="20"/>
+        </w:rPr>
+        <w:t xml:space="preserve"> </w:t>
+      </w:r>
+      <w:r>
+        <w:rPr>
+          <w:rFonts w:ascii="Monospace" w:hAnsi="Monospace"/>
+          <w:b/>
+          <w:color w:val="000080"/>
+          <w:sz w:val="20"/>
+        </w:rPr>
+        <w:t>count</w:t>
+      </w:r>
+      <w:r>
+        <w:rPr>
+          <w:rFonts w:ascii="Monospace" w:hAnsi="Monospace"/>
+          <w:color w:val="000000"/>
+          <w:sz w:val="20"/>
+        </w:rPr>
+        <w:t>(*)</w:t>
+      </w:r>
+      <w:r>
+        <w:rPr>
+          <w:rFonts w:ascii="Monospace" w:hAnsi="Monospace"/>
+          <w:color w:val="3C3C3C"/>
+          <w:sz w:val="20"/>
+        </w:rPr>
+        <w:t xml:space="preserve"> </w:t>
+      </w:r>
+      <w:r>
+        <w:rPr>
+          <w:rFonts w:ascii="Monospace" w:hAnsi="Monospace"/>
+          <w:b/>
+          <w:color w:val="800000"/>
+          <w:sz w:val="20"/>
+        </w:rPr>
+        <w:t>from</w:t>
+      </w:r>
+      <w:r>
+        <w:rPr>
+          <w:rFonts w:ascii="Monospace" w:hAnsi="Monospace"/>
+          <w:color w:val="3C3C3C"/>
+          <w:sz w:val="20"/>
+        </w:rPr>
+        <w:t xml:space="preserve"> </w:t>
+      </w:r>
+      <w:r>
+        <w:rPr>
+          <w:rFonts w:ascii="Monospace" w:hAnsi="Monospace"/>
+          <w:color w:val="000000"/>
+          <w:sz w:val="20"/>
+        </w:rPr>
+        <w:t>Players</w:t>
+        <w:br/>
+      </w:r>
+      <w:r>
+        <w:rPr>
+          <w:rFonts w:ascii="Monospace" w:hAnsi="Monospace"/>
+          <w:color w:val="3C3C3C"/>
+          <w:sz w:val="20"/>
+        </w:rPr>
+        <w:tab/>
+      </w:r>
+      <w:r>
+        <w:rPr>
+          <w:rFonts w:ascii="Monospace" w:hAnsi="Monospace"/>
+          <w:b/>
+          <w:color w:val="800000"/>
+          <w:sz w:val="20"/>
+        </w:rPr>
+        <w:t>where</w:t>
+      </w:r>
+      <w:r>
+        <w:rPr>
+          <w:rFonts w:ascii="Monospace" w:hAnsi="Monospace"/>
+          <w:color w:val="3C3C3C"/>
+          <w:sz w:val="20"/>
+        </w:rPr>
+        <w:t xml:space="preserve"> </w:t>
+      </w:r>
+      <w:r>
+        <w:rPr>
+          <w:rFonts w:ascii="Monospace" w:hAnsi="Monospace"/>
+          <w:color w:val="000000"/>
+          <w:sz w:val="20"/>
+        </w:rPr>
+        <w:t>birthState=</w:t>
+      </w:r>
+      <w:r>
+        <w:rPr>
+          <w:rFonts w:ascii="Monospace" w:hAnsi="Monospace"/>
+          <w:color w:val="008000"/>
+          <w:sz w:val="20"/>
+        </w:rPr>
+        <w:t>'WA'</w:t>
+      </w:r>
+      <w:r>
+        <w:rPr>
+          <w:rFonts w:ascii="Monospace" w:hAnsi="Monospace"/>
+          <w:color w:val="3C3C3C"/>
+          <w:sz w:val="20"/>
+        </w:rPr>
+        <w:t xml:space="preserve"> </w:t>
+      </w:r>
+      <w:r>
+        <w:rPr>
+          <w:rFonts w:ascii="Monospace" w:hAnsi="Monospace"/>
+          <w:b/>
+          <w:color w:val="800000"/>
+          <w:sz w:val="20"/>
+        </w:rPr>
+        <w:t>and</w:t>
+      </w:r>
+      <w:r>
+        <w:rPr>
+          <w:rFonts w:ascii="Monospace" w:hAnsi="Monospace"/>
+          <w:color w:val="3C3C3C"/>
+          <w:sz w:val="20"/>
+        </w:rPr>
+        <w:t xml:space="preserve"> </w:t>
+      </w:r>
+      <w:r>
+        <w:rPr>
+          <w:rFonts w:ascii="Monospace" w:hAnsi="Monospace"/>
+          <w:color w:val="000000"/>
+          <w:sz w:val="20"/>
+        </w:rPr>
+        <w:t>deathState=</w:t>
+      </w:r>
+      <w:r>
+        <w:rPr>
+          <w:rFonts w:ascii="Monospace" w:hAnsi="Monospace"/>
+          <w:color w:val="008000"/>
+          <w:sz w:val="20"/>
+        </w:rPr>
+        <w:t>'WA'</w:t>
+      </w:r>
+    </w:p>
+    <w:p>
+      <w:pPr>
+        <w:pStyle w:val="ListParagraph"/>
+        <w:rPr>
+          <w:sz w:val="24"/>
+          <w:szCs w:val="24"/>
+        </w:rPr>
+      </w:pPr>
       <w:r>
         <w:rPr>
           <w:sz w:val="24"/>
@@ -312,8 +1462,9 @@
           <w:numId w:val="1"/>
         </w:numPr>
         <w:rPr>
-          <w:sz w:val="24"/>
-          <w:szCs w:val="24"/>
+          <w:rFonts w:ascii="Monospace" w:hAnsi="Monospace"/>
+          <w:color w:val="008000"/>
+          <w:sz w:val="20"/>
         </w:rPr>
       </w:pPr>
       <w:r>
@@ -330,7 +1481,250 @@
           <w:szCs w:val="24"/>
         </w:rPr>
         <w:t>total payroll: $86,510,000; average salary: $3,089,642.86.</w:t>
-      </w:r>
+        <w:br/>
+      </w:r>
+      <w:r>
+        <w:rPr>
+          <w:rFonts w:ascii="Monospace" w:hAnsi="Monospace"/>
+          <w:b/>
+          <w:color w:val="800000"/>
+          <w:sz w:val="20"/>
+        </w:rPr>
+        <w:t>select</w:t>
+      </w:r>
+      <w:r>
+        <w:rPr>
+          <w:rFonts w:ascii="Monospace" w:hAnsi="Monospace"/>
+          <w:color w:val="3C3C3C"/>
+          <w:sz w:val="20"/>
+        </w:rPr>
+        <w:t xml:space="preserve"> </w:t>
+      </w:r>
+      <w:r>
+        <w:rPr>
+          <w:rFonts w:ascii="Monospace" w:hAnsi="Monospace"/>
+          <w:b/>
+          <w:color w:val="000080"/>
+          <w:sz w:val="20"/>
+        </w:rPr>
+        <w:t>sum</w:t>
+      </w:r>
+      <w:r>
+        <w:rPr>
+          <w:rFonts w:ascii="Monospace" w:hAnsi="Monospace"/>
+          <w:color w:val="000000"/>
+          <w:sz w:val="20"/>
+        </w:rPr>
+        <w:t>(salary)</w:t>
+      </w:r>
+      <w:r>
+        <w:rPr>
+          <w:rFonts w:ascii="Monospace" w:hAnsi="Monospace"/>
+          <w:color w:val="3C3C3C"/>
+          <w:sz w:val="20"/>
+        </w:rPr>
+        <w:t xml:space="preserve"> </w:t>
+      </w:r>
+      <w:r>
+        <w:rPr>
+          <w:rFonts w:ascii="Monospace" w:hAnsi="Monospace"/>
+          <w:b/>
+          <w:color w:val="800000"/>
+          <w:sz w:val="20"/>
+        </w:rPr>
+        <w:t>as</w:t>
+      </w:r>
+      <w:r>
+        <w:rPr>
+          <w:rFonts w:ascii="Monospace" w:hAnsi="Monospace"/>
+          <w:color w:val="3C3C3C"/>
+          <w:sz w:val="20"/>
+        </w:rPr>
+        <w:t xml:space="preserve"> </w:t>
+      </w:r>
+      <w:r>
+        <w:rPr>
+          <w:rFonts w:ascii="Monospace" w:hAnsi="Monospace"/>
+          <w:color w:val="000000"/>
+          <w:sz w:val="20"/>
+        </w:rPr>
+        <w:t>payroll,</w:t>
+      </w:r>
+      <w:r>
+        <w:rPr>
+          <w:rFonts w:ascii="Monospace" w:hAnsi="Monospace"/>
+          <w:color w:val="3C3C3C"/>
+          <w:sz w:val="20"/>
+        </w:rPr>
+        <w:t xml:space="preserve"> </w:t>
+      </w:r>
+      <w:r>
+        <w:rPr>
+          <w:rFonts w:ascii="Monospace" w:hAnsi="Monospace"/>
+          <w:color w:val="000000"/>
+          <w:sz w:val="20"/>
+        </w:rPr>
+        <w:t>(</w:t>
+      </w:r>
+      <w:r>
+        <w:rPr>
+          <w:rFonts w:ascii="Monospace" w:hAnsi="Monospace"/>
+          <w:b/>
+          <w:color w:val="000080"/>
+          <w:sz w:val="20"/>
+        </w:rPr>
+        <w:t>sum</w:t>
+      </w:r>
+      <w:r>
+        <w:rPr>
+          <w:rFonts w:ascii="Monospace" w:hAnsi="Monospace"/>
+          <w:color w:val="000000"/>
+          <w:sz w:val="20"/>
+        </w:rPr>
+        <w:t>(salary)/</w:t>
+      </w:r>
+      <w:r>
+        <w:rPr>
+          <w:rFonts w:ascii="Monospace" w:hAnsi="Monospace"/>
+          <w:b/>
+          <w:color w:val="000080"/>
+          <w:sz w:val="20"/>
+        </w:rPr>
+        <w:t>count</w:t>
+      </w:r>
+      <w:r>
+        <w:rPr>
+          <w:rFonts w:ascii="Monospace" w:hAnsi="Monospace"/>
+          <w:color w:val="000000"/>
+          <w:sz w:val="20"/>
+        </w:rPr>
+        <w:t>(*))</w:t>
+      </w:r>
+      <w:r>
+        <w:rPr>
+          <w:rFonts w:ascii="Monospace" w:hAnsi="Monospace"/>
+          <w:color w:val="3C3C3C"/>
+          <w:sz w:val="20"/>
+        </w:rPr>
+        <w:t xml:space="preserve"> </w:t>
+      </w:r>
+      <w:r>
+        <w:rPr>
+          <w:rFonts w:ascii="Monospace" w:hAnsi="Monospace"/>
+          <w:b/>
+          <w:color w:val="800000"/>
+          <w:sz w:val="20"/>
+        </w:rPr>
+        <w:t>from</w:t>
+      </w:r>
+      <w:r>
+        <w:rPr>
+          <w:rFonts w:ascii="Monospace" w:hAnsi="Monospace"/>
+          <w:color w:val="3C3C3C"/>
+          <w:sz w:val="20"/>
+        </w:rPr>
+        <w:t xml:space="preserve"> </w:t>
+      </w:r>
+      <w:r>
+        <w:rPr>
+          <w:rFonts w:ascii="Monospace" w:hAnsi="Monospace"/>
+          <w:color w:val="000000"/>
+          <w:sz w:val="20"/>
+        </w:rPr>
+        <w:t>Salaries</w:t>
+        <w:br/>
+      </w:r>
+      <w:r>
+        <w:rPr>
+          <w:rFonts w:ascii="Monospace" w:hAnsi="Monospace"/>
+          <w:color w:val="3C3C3C"/>
+          <w:sz w:val="20"/>
+        </w:rPr>
+        <w:tab/>
+      </w:r>
+      <w:r>
+        <w:rPr>
+          <w:rFonts w:ascii="Monospace" w:hAnsi="Monospace"/>
+          <w:b/>
+          <w:color w:val="800000"/>
+          <w:sz w:val="20"/>
+        </w:rPr>
+        <w:t>where</w:t>
+      </w:r>
+      <w:r>
+        <w:rPr>
+          <w:rFonts w:ascii="Monospace" w:hAnsi="Monospace"/>
+          <w:color w:val="3C3C3C"/>
+          <w:sz w:val="20"/>
+        </w:rPr>
+        <w:t xml:space="preserve"> </w:t>
+      </w:r>
+      <w:r>
+        <w:rPr>
+          <w:rFonts w:ascii="Monospace" w:hAnsi="Monospace"/>
+          <w:color w:val="000000"/>
+          <w:sz w:val="20"/>
+        </w:rPr>
+        <w:t>yearID=</w:t>
+      </w:r>
+      <w:r>
+        <w:rPr>
+          <w:rFonts w:ascii="Monospace" w:hAnsi="Monospace"/>
+          <w:color w:val="0000FF"/>
+          <w:sz w:val="20"/>
+        </w:rPr>
+        <w:t>2010</w:t>
+      </w:r>
+      <w:r>
+        <w:rPr>
+          <w:rFonts w:ascii="Monospace" w:hAnsi="Monospace"/>
+          <w:color w:val="3C3C3C"/>
+          <w:sz w:val="20"/>
+        </w:rPr>
+        <w:t xml:space="preserve"> </w:t>
+      </w:r>
+      <w:r>
+        <w:rPr>
+          <w:rFonts w:ascii="Monospace" w:hAnsi="Monospace"/>
+          <w:b/>
+          <w:color w:val="800000"/>
+          <w:sz w:val="20"/>
+        </w:rPr>
+        <w:t>and</w:t>
+      </w:r>
+      <w:r>
+        <w:rPr>
+          <w:rFonts w:ascii="Monospace" w:hAnsi="Monospace"/>
+          <w:color w:val="3C3C3C"/>
+          <w:sz w:val="20"/>
+        </w:rPr>
+        <w:t xml:space="preserve"> </w:t>
+      </w:r>
+      <w:r>
+        <w:rPr>
+          <w:rFonts w:ascii="Monospace" w:hAnsi="Monospace"/>
+          <w:color w:val="000000"/>
+          <w:sz w:val="20"/>
+        </w:rPr>
+        <w:t>teamID=</w:t>
+      </w:r>
+      <w:r>
+        <w:rPr>
+          <w:rFonts w:ascii="Monospace" w:hAnsi="Monospace"/>
+          <w:color w:val="008000"/>
+          <w:sz w:val="20"/>
+        </w:rPr>
+        <w:t>'SEA'</w:t>
+      </w:r>
+    </w:p>
+    <w:p>
+      <w:pPr>
+        <w:pStyle w:val="ListParagraph"/>
+        <w:rPr>
+          <w:sz w:val="24"/>
+          <w:szCs w:val="24"/>
+        </w:rPr>
+      </w:pPr>
       <w:r>
         <w:rPr>
           <w:sz w:val="24"/>
@@ -347,8 +1741,9 @@
           <w:numId w:val="1"/>
         </w:numPr>
         <w:rPr>
-          <w:sz w:val="24"/>
-          <w:szCs w:val="24"/>
+          <w:rFonts w:ascii="Monospace" w:hAnsi="Monospace"/>
+          <w:color w:val="008000"/>
+          <w:sz w:val="20"/>
         </w:rPr>
       </w:pPr>
       <w:r>
@@ -365,6 +1760,150 @@
           <w:szCs w:val="24"/>
         </w:rPr>
         <w:t>31</w:t>
+        <w:br/>
+      </w:r>
+      <w:r>
+        <w:rPr>
+          <w:rFonts w:ascii="Monospace" w:hAnsi="Monospace"/>
+          <w:b/>
+          <w:color w:val="800000"/>
+          <w:sz w:val="20"/>
+        </w:rPr>
+        <w:t>select</w:t>
+      </w:r>
+      <w:r>
+        <w:rPr>
+          <w:rFonts w:ascii="Monospace" w:hAnsi="Monospace"/>
+          <w:color w:val="3C3C3C"/>
+          <w:sz w:val="20"/>
+        </w:rPr>
+        <w:t xml:space="preserve"> </w:t>
+      </w:r>
+      <w:r>
+        <w:rPr>
+          <w:rFonts w:ascii="Monospace" w:hAnsi="Monospace"/>
+          <w:b/>
+          <w:color w:val="000080"/>
+          <w:sz w:val="20"/>
+        </w:rPr>
+        <w:t>count</w:t>
+      </w:r>
+      <w:r>
+        <w:rPr>
+          <w:rFonts w:ascii="Monospace" w:hAnsi="Monospace"/>
+          <w:color w:val="000000"/>
+          <w:sz w:val="20"/>
+        </w:rPr>
+        <w:t>(</w:t>
+      </w:r>
+      <w:r>
+        <w:rPr>
+          <w:rFonts w:ascii="Monospace" w:hAnsi="Monospace"/>
+          <w:b/>
+          <w:color w:val="800000"/>
+          <w:sz w:val="20"/>
+        </w:rPr>
+        <w:t>distinct</w:t>
+      </w:r>
+      <w:r>
+        <w:rPr>
+          <w:rFonts w:ascii="Monospace" w:hAnsi="Monospace"/>
+          <w:color w:val="3C3C3C"/>
+          <w:sz w:val="20"/>
+        </w:rPr>
+        <w:t xml:space="preserve"> </w:t>
+      </w:r>
+      <w:r>
+        <w:rPr>
+          <w:rFonts w:ascii="Monospace" w:hAnsi="Monospace"/>
+          <w:color w:val="000000"/>
+          <w:sz w:val="20"/>
+        </w:rPr>
+        <w:t>yearID)</w:t>
+      </w:r>
+      <w:r>
+        <w:rPr>
+          <w:rFonts w:ascii="Monospace" w:hAnsi="Monospace"/>
+          <w:color w:val="3C3C3C"/>
+          <w:sz w:val="20"/>
+        </w:rPr>
+        <w:t xml:space="preserve"> </w:t>
+      </w:r>
+      <w:r>
+        <w:rPr>
+          <w:rFonts w:ascii="Monospace" w:hAnsi="Monospace"/>
+          <w:b/>
+          <w:color w:val="800000"/>
+          <w:sz w:val="20"/>
+        </w:rPr>
+        <w:t>from</w:t>
+      </w:r>
+      <w:r>
+        <w:rPr>
+          <w:rFonts w:ascii="Monospace" w:hAnsi="Monospace"/>
+          <w:color w:val="3C3C3C"/>
+          <w:sz w:val="20"/>
+        </w:rPr>
+        <w:t xml:space="preserve"> </w:t>
+      </w:r>
+      <w:r>
+        <w:rPr>
+          <w:rFonts w:ascii="Monospace" w:hAnsi="Monospace"/>
+          <w:color w:val="000000"/>
+          <w:sz w:val="20"/>
+        </w:rPr>
+        <w:t>Salaries</w:t>
+        <w:br/>
+      </w:r>
+      <w:r>
+        <w:rPr>
+          <w:rFonts w:ascii="Monospace" w:hAnsi="Monospace"/>
+          <w:color w:val="3C3C3C"/>
+          <w:sz w:val="20"/>
+        </w:rPr>
+        <w:tab/>
+      </w:r>
+      <w:r>
+        <w:rPr>
+          <w:rFonts w:ascii="Monospace" w:hAnsi="Monospace"/>
+          <w:b/>
+          <w:color w:val="800000"/>
+          <w:sz w:val="20"/>
+        </w:rPr>
+        <w:t>where</w:t>
+      </w:r>
+      <w:r>
+        <w:rPr>
+          <w:rFonts w:ascii="Monospace" w:hAnsi="Monospace"/>
+          <w:color w:val="3C3C3C"/>
+          <w:sz w:val="20"/>
+        </w:rPr>
+        <w:t xml:space="preserve"> </w:t>
+      </w:r>
+      <w:r>
+        <w:rPr>
+          <w:rFonts w:ascii="Monospace" w:hAnsi="Monospace"/>
+          <w:color w:val="000000"/>
+          <w:sz w:val="20"/>
+        </w:rPr>
+        <w:t>teamID=</w:t>
+      </w:r>
+      <w:r>
+        <w:rPr>
+          <w:rFonts w:ascii="Monospace" w:hAnsi="Monospace"/>
+          <w:color w:val="008000"/>
+          <w:sz w:val="20"/>
+        </w:rPr>
+        <w:t>'SEA'</w:t>
+      </w:r>
+    </w:p>
+    <w:p>
+      <w:pPr>
+        <w:pStyle w:val="ListParagraph"/>
+        <w:rPr/>
+      </w:pPr>
+      <w:r>
+        <w:rPr/>
       </w:r>
     </w:p>
     <w:p>
@@ -419,8 +1958,9 @@
           <w:numId w:val="1"/>
         </w:numPr>
         <w:rPr>
-          <w:sz w:val="24"/>
-          <w:szCs w:val="24"/>
+          <w:rFonts w:ascii="Monospace" w:hAnsi="Monospace"/>
+          <w:color w:val="008000"/>
+          <w:sz w:val="20"/>
         </w:rPr>
       </w:pPr>
       <w:r>
@@ -437,6 +1977,159 @@
           <w:szCs w:val="24"/>
         </w:rPr>
         <w:t>1,117</w:t>
+        <w:br/>
+      </w:r>
+      <w:r>
+        <w:rPr>
+          <w:rFonts w:ascii="Monospace" w:hAnsi="Monospace"/>
+          <w:b/>
+          <w:color w:val="800000"/>
+          <w:sz w:val="20"/>
+        </w:rPr>
+        <w:t>select</w:t>
+      </w:r>
+      <w:r>
+        <w:rPr>
+          <w:rFonts w:ascii="Monospace" w:hAnsi="Monospace"/>
+          <w:color w:val="3C3C3C"/>
+          <w:sz w:val="20"/>
+        </w:rPr>
+        <w:t xml:space="preserve"> </w:t>
+      </w:r>
+      <w:r>
+        <w:rPr>
+          <w:rFonts w:ascii="Monospace" w:hAnsi="Monospace"/>
+          <w:b/>
+          <w:color w:val="000080"/>
+          <w:sz w:val="20"/>
+        </w:rPr>
+        <w:t>count</w:t>
+      </w:r>
+      <w:r>
+        <w:rPr>
+          <w:rFonts w:ascii="Monospace" w:hAnsi="Monospace"/>
+          <w:color w:val="000000"/>
+          <w:sz w:val="20"/>
+        </w:rPr>
+        <w:t>(*)</w:t>
+      </w:r>
+      <w:r>
+        <w:rPr>
+          <w:rFonts w:ascii="Monospace" w:hAnsi="Monospace"/>
+          <w:color w:val="3C3C3C"/>
+          <w:sz w:val="20"/>
+        </w:rPr>
+        <w:t xml:space="preserve"> </w:t>
+      </w:r>
+      <w:r>
+        <w:rPr>
+          <w:rFonts w:ascii="Monospace" w:hAnsi="Monospace"/>
+          <w:b/>
+          <w:color w:val="800000"/>
+          <w:sz w:val="20"/>
+        </w:rPr>
+        <w:t>from</w:t>
+      </w:r>
+      <w:r>
+        <w:rPr>
+          <w:rFonts w:ascii="Monospace" w:hAnsi="Monospace"/>
+          <w:color w:val="3C3C3C"/>
+          <w:sz w:val="20"/>
+        </w:rPr>
+        <w:t xml:space="preserve"> </w:t>
+      </w:r>
+      <w:r>
+        <w:rPr>
+          <w:rFonts w:ascii="Monospace" w:hAnsi="Monospace"/>
+          <w:color w:val="000000"/>
+          <w:sz w:val="20"/>
+        </w:rPr>
+        <w:t>tblDonations</w:t>
+        <w:br/>
+        <w:tab/>
+      </w:r>
+      <w:r>
+        <w:rPr>
+          <w:rFonts w:ascii="Monospace" w:hAnsi="Monospace"/>
+          <w:b/>
+          <w:color w:val="800000"/>
+          <w:sz w:val="20"/>
+        </w:rPr>
+        <w:t>where</w:t>
+      </w:r>
+      <w:r>
+        <w:rPr>
+          <w:rFonts w:ascii="Monospace" w:hAnsi="Monospace"/>
+          <w:color w:val="3C3C3C"/>
+          <w:sz w:val="20"/>
+        </w:rPr>
+        <w:t xml:space="preserve"> </w:t>
+      </w:r>
+      <w:r>
+        <w:rPr>
+          <w:rFonts w:ascii="Monospace" w:hAnsi="Monospace"/>
+          <w:color w:val="000000"/>
+          <w:sz w:val="20"/>
+        </w:rPr>
+        <w:t>city=</w:t>
+      </w:r>
+      <w:r>
+        <w:rPr>
+          <w:rFonts w:ascii="Monospace" w:hAnsi="Monospace"/>
+          <w:color w:val="008000"/>
+          <w:sz w:val="20"/>
+        </w:rPr>
+        <w:t>'Spokane'</w:t>
+      </w:r>
+      <w:r>
+        <w:rPr>
+          <w:rFonts w:ascii="Monospace" w:hAnsi="Monospace"/>
+          <w:color w:val="3C3C3C"/>
+          <w:sz w:val="20"/>
+        </w:rPr>
+        <w:t xml:space="preserve"> </w:t>
+      </w:r>
+      <w:r>
+        <w:rPr>
+          <w:rFonts w:ascii="Monospace" w:hAnsi="Monospace"/>
+          <w:b/>
+          <w:color w:val="800000"/>
+          <w:sz w:val="20"/>
+        </w:rPr>
+        <w:t>and</w:t>
+      </w:r>
+      <w:r>
+        <w:rPr>
+          <w:rFonts w:ascii="Monospace" w:hAnsi="Monospace"/>
+          <w:color w:val="3C3C3C"/>
+          <w:sz w:val="20"/>
+        </w:rPr>
+        <w:t xml:space="preserve"> </w:t>
+      </w:r>
+      <w:r>
+        <w:rPr>
+          <w:rFonts w:ascii="Monospace" w:hAnsi="Monospace"/>
+          <w:color w:val="000000"/>
+          <w:sz w:val="20"/>
+        </w:rPr>
+        <w:t>state=</w:t>
+      </w:r>
+      <w:r>
+        <w:rPr>
+          <w:rFonts w:ascii="Monospace" w:hAnsi="Monospace"/>
+          <w:color w:val="008000"/>
+          <w:sz w:val="20"/>
+        </w:rPr>
+        <w:t>'wa'</w:t>
+      </w:r>
+    </w:p>
+    <w:p>
+      <w:pPr>
+        <w:pStyle w:val="ListParagraph"/>
+        <w:rPr/>
+      </w:pPr>
+      <w:r>
+        <w:rPr/>
       </w:r>
     </w:p>
     <w:p>
@@ -462,8 +2155,9 @@
           <w:numId w:val="1"/>
         </w:numPr>
         <w:rPr>
-          <w:sz w:val="24"/>
-          <w:szCs w:val="24"/>
+          <w:rFonts w:ascii="Monospace" w:hAnsi="Monospace"/>
+          <w:color w:val="008000"/>
+          <w:sz w:val="20"/>
         </w:rPr>
       </w:pPr>
       <w:r>
@@ -480,6 +2174,125 @@
           <w:szCs w:val="24"/>
         </w:rPr>
         <w:t>$558</w:t>
+        <w:br/>
+      </w:r>
+      <w:r>
+        <w:rPr>
+          <w:rFonts w:ascii="Monospace" w:hAnsi="Monospace"/>
+          <w:b/>
+          <w:color w:val="800000"/>
+          <w:sz w:val="20"/>
+        </w:rPr>
+        <w:t>select</w:t>
+      </w:r>
+      <w:r>
+        <w:rPr>
+          <w:rFonts w:ascii="Monospace" w:hAnsi="Monospace"/>
+          <w:color w:val="3C3C3C"/>
+          <w:sz w:val="20"/>
+        </w:rPr>
+        <w:t xml:space="preserve"> </w:t>
+      </w:r>
+      <w:r>
+        <w:rPr>
+          <w:rFonts w:ascii="Monospace" w:hAnsi="Monospace"/>
+          <w:b/>
+          <w:color w:val="000080"/>
+          <w:sz w:val="20"/>
+        </w:rPr>
+        <w:t>avg</w:t>
+      </w:r>
+      <w:r>
+        <w:rPr>
+          <w:rFonts w:ascii="Monospace" w:hAnsi="Monospace"/>
+          <w:color w:val="000000"/>
+          <w:sz w:val="20"/>
+        </w:rPr>
+        <w:t>(don_amount)</w:t>
+      </w:r>
+      <w:r>
+        <w:rPr>
+          <w:rFonts w:ascii="Monospace" w:hAnsi="Monospace"/>
+          <w:color w:val="3C3C3C"/>
+          <w:sz w:val="20"/>
+        </w:rPr>
+        <w:t xml:space="preserve"> </w:t>
+      </w:r>
+      <w:r>
+        <w:rPr>
+          <w:rFonts w:ascii="Monospace" w:hAnsi="Monospace"/>
+          <w:b/>
+          <w:color w:val="800000"/>
+          <w:sz w:val="20"/>
+        </w:rPr>
+        <w:t>from</w:t>
+      </w:r>
+      <w:r>
+        <w:rPr>
+          <w:rFonts w:ascii="Monospace" w:hAnsi="Monospace"/>
+          <w:color w:val="3C3C3C"/>
+          <w:sz w:val="20"/>
+        </w:rPr>
+        <w:t xml:space="preserve"> </w:t>
+      </w:r>
+      <w:r>
+        <w:rPr>
+          <w:rFonts w:ascii="Monospace" w:hAnsi="Monospace"/>
+          <w:color w:val="000000"/>
+          <w:sz w:val="20"/>
+        </w:rPr>
+        <w:t>tblDonations</w:t>
+        <w:br/>
+      </w:r>
+      <w:r>
+        <w:rPr>
+          <w:rFonts w:ascii="Monospace" w:hAnsi="Monospace"/>
+          <w:color w:val="3C3C3C"/>
+          <w:sz w:val="20"/>
+        </w:rPr>
+        <w:tab/>
+      </w:r>
+      <w:r>
+        <w:rPr>
+          <w:rFonts w:ascii="Monospace" w:hAnsi="Monospace"/>
+          <w:b/>
+          <w:color w:val="800000"/>
+          <w:sz w:val="20"/>
+        </w:rPr>
+        <w:t>where</w:t>
+      </w:r>
+      <w:r>
+        <w:rPr>
+          <w:rFonts w:ascii="Monospace" w:hAnsi="Monospace"/>
+          <w:color w:val="3C3C3C"/>
+          <w:sz w:val="20"/>
+        </w:rPr>
+        <w:t xml:space="preserve"> </w:t>
+      </w:r>
+      <w:r>
+        <w:rPr>
+          <w:rFonts w:ascii="Monospace" w:hAnsi="Monospace"/>
+          <w:color w:val="000000"/>
+          <w:sz w:val="20"/>
+        </w:rPr>
+        <w:t>zip=</w:t>
+      </w:r>
+      <w:r>
+        <w:rPr>
+          <w:rFonts w:ascii="Monospace" w:hAnsi="Monospace"/>
+          <w:color w:val="008000"/>
+          <w:sz w:val="20"/>
+        </w:rPr>
+        <w:t>'99216'</w:t>
+      </w:r>
+    </w:p>
+    <w:p>
+      <w:pPr>
+        <w:pStyle w:val="ListParagraph"/>
+        <w:rPr/>
+      </w:pPr>
+      <w:r>
+        <w:rPr/>
       </w:r>
     </w:p>
     <w:p>
@@ -505,8 +2318,9 @@
           <w:numId w:val="1"/>
         </w:numPr>
         <w:rPr>
-          <w:sz w:val="24"/>
-          <w:szCs w:val="24"/>
+          <w:rFonts w:ascii="Monospace" w:hAnsi="Monospace"/>
+          <w:color w:val="008000"/>
+          <w:sz w:val="20"/>
         </w:rPr>
       </w:pPr>
       <w:r>
@@ -523,6 +2337,294 @@
           <w:szCs w:val="24"/>
         </w:rPr>
         <w:t>New York received more dontaions at 34,997 vs LA's 11,219</w:t>
+        <w:br/>
+      </w:r>
+      <w:r>
+        <w:rPr>
+          <w:rFonts w:ascii="Monospace" w:hAnsi="Monospace"/>
+          <w:b/>
+          <w:color w:val="800000"/>
+          <w:sz w:val="20"/>
+        </w:rPr>
+        <w:t>select</w:t>
+      </w:r>
+      <w:r>
+        <w:rPr>
+          <w:rFonts w:ascii="Monospace" w:hAnsi="Monospace"/>
+          <w:color w:val="3C3C3C"/>
+          <w:sz w:val="20"/>
+        </w:rPr>
+        <w:t xml:space="preserve"> </w:t>
+      </w:r>
+      <w:r>
+        <w:rPr>
+          <w:rFonts w:ascii="Monospace" w:hAnsi="Monospace"/>
+          <w:b/>
+          <w:color w:val="000080"/>
+          <w:sz w:val="20"/>
+        </w:rPr>
+        <w:t>count</w:t>
+      </w:r>
+      <w:r>
+        <w:rPr>
+          <w:rFonts w:ascii="Monospace" w:hAnsi="Monospace"/>
+          <w:color w:val="000000"/>
+          <w:sz w:val="20"/>
+        </w:rPr>
+        <w:t>(*)</w:t>
+      </w:r>
+      <w:r>
+        <w:rPr>
+          <w:rFonts w:ascii="Monospace" w:hAnsi="Monospace"/>
+          <w:color w:val="3C3C3C"/>
+          <w:sz w:val="20"/>
+        </w:rPr>
+        <w:t xml:space="preserve"> </w:t>
+      </w:r>
+      <w:r>
+        <w:rPr>
+          <w:rFonts w:ascii="Monospace" w:hAnsi="Monospace"/>
+          <w:b/>
+          <w:color w:val="800000"/>
+          <w:sz w:val="20"/>
+        </w:rPr>
+        <w:t>as</w:t>
+      </w:r>
+      <w:r>
+        <w:rPr>
+          <w:rFonts w:ascii="Monospace" w:hAnsi="Monospace"/>
+          <w:color w:val="3C3C3C"/>
+          <w:sz w:val="20"/>
+        </w:rPr>
+        <w:t xml:space="preserve"> </w:t>
+      </w:r>
+      <w:r>
+        <w:rPr>
+          <w:rFonts w:ascii="Monospace" w:hAnsi="Monospace"/>
+          <w:color w:val="000000"/>
+          <w:sz w:val="20"/>
+        </w:rPr>
+        <w:t>LAdonations</w:t>
+      </w:r>
+      <w:r>
+        <w:rPr>
+          <w:rFonts w:ascii="Monospace" w:hAnsi="Monospace"/>
+          <w:color w:val="3C3C3C"/>
+          <w:sz w:val="20"/>
+        </w:rPr>
+        <w:t xml:space="preserve"> </w:t>
+      </w:r>
+      <w:r>
+        <w:rPr>
+          <w:rFonts w:ascii="Monospace" w:hAnsi="Monospace"/>
+          <w:b/>
+          <w:color w:val="800000"/>
+          <w:sz w:val="20"/>
+        </w:rPr>
+        <w:t>from</w:t>
+      </w:r>
+      <w:r>
+        <w:rPr>
+          <w:rFonts w:ascii="Monospace" w:hAnsi="Monospace"/>
+          <w:color w:val="3C3C3C"/>
+          <w:sz w:val="20"/>
+        </w:rPr>
+        <w:t xml:space="preserve"> </w:t>
+      </w:r>
+      <w:r>
+        <w:rPr>
+          <w:rFonts w:ascii="Monospace" w:hAnsi="Monospace"/>
+          <w:color w:val="000000"/>
+          <w:sz w:val="20"/>
+        </w:rPr>
+        <w:t>tblDonations</w:t>
+        <w:br/>
+        <w:tab/>
+      </w:r>
+      <w:r>
+        <w:rPr>
+          <w:rFonts w:ascii="Monospace" w:hAnsi="Monospace"/>
+          <w:b/>
+          <w:color w:val="800000"/>
+          <w:sz w:val="20"/>
+        </w:rPr>
+        <w:t>where</w:t>
+      </w:r>
+      <w:r>
+        <w:rPr>
+          <w:rFonts w:ascii="Monospace" w:hAnsi="Monospace"/>
+          <w:color w:val="3C3C3C"/>
+          <w:sz w:val="20"/>
+        </w:rPr>
+        <w:t xml:space="preserve"> </w:t>
+      </w:r>
+      <w:r>
+        <w:rPr>
+          <w:rFonts w:ascii="Monospace" w:hAnsi="Monospace"/>
+          <w:color w:val="000000"/>
+          <w:sz w:val="20"/>
+        </w:rPr>
+        <w:t>city=</w:t>
+      </w:r>
+      <w:r>
+        <w:rPr>
+          <w:rFonts w:ascii="Monospace" w:hAnsi="Monospace"/>
+          <w:color w:val="008000"/>
+          <w:sz w:val="20"/>
+        </w:rPr>
+        <w:t>'los angeles'</w:t>
+        <w:br/>
+      </w:r>
+      <w:r>
+        <w:rPr>
+          <w:rFonts w:ascii="Monospace" w:hAnsi="Monospace"/>
+          <w:b/>
+          <w:color w:val="800000"/>
+          <w:sz w:val="20"/>
+        </w:rPr>
+        <w:t>select</w:t>
+      </w:r>
+      <w:r>
+        <w:rPr>
+          <w:rFonts w:ascii="Monospace" w:hAnsi="Monospace"/>
+          <w:color w:val="3C3C3C"/>
+          <w:sz w:val="20"/>
+        </w:rPr>
+        <w:t xml:space="preserve"> </w:t>
+      </w:r>
+      <w:r>
+        <w:rPr>
+          <w:rFonts w:ascii="Monospace" w:hAnsi="Monospace"/>
+          <w:b/>
+          <w:color w:val="000080"/>
+          <w:sz w:val="20"/>
+        </w:rPr>
+        <w:t>count</w:t>
+      </w:r>
+      <w:r>
+        <w:rPr>
+          <w:rFonts w:ascii="Monospace" w:hAnsi="Monospace"/>
+          <w:color w:val="000000"/>
+          <w:sz w:val="20"/>
+        </w:rPr>
+        <w:t>(*)</w:t>
+      </w:r>
+      <w:r>
+        <w:rPr>
+          <w:rFonts w:ascii="Monospace" w:hAnsi="Monospace"/>
+          <w:color w:val="3C3C3C"/>
+          <w:sz w:val="20"/>
+        </w:rPr>
+        <w:t xml:space="preserve"> </w:t>
+      </w:r>
+      <w:r>
+        <w:rPr>
+          <w:rFonts w:ascii="Monospace" w:hAnsi="Monospace"/>
+          <w:b/>
+          <w:color w:val="800000"/>
+          <w:sz w:val="20"/>
+        </w:rPr>
+        <w:t>as</w:t>
+      </w:r>
+      <w:r>
+        <w:rPr>
+          <w:rFonts w:ascii="Monospace" w:hAnsi="Monospace"/>
+          <w:color w:val="3C3C3C"/>
+          <w:sz w:val="20"/>
+        </w:rPr>
+        <w:t xml:space="preserve"> </w:t>
+      </w:r>
+      <w:r>
+        <w:rPr>
+          <w:rFonts w:ascii="Monospace" w:hAnsi="Monospace"/>
+          <w:color w:val="000000"/>
+          <w:sz w:val="20"/>
+        </w:rPr>
+        <w:t>NYdonations</w:t>
+      </w:r>
+      <w:r>
+        <w:rPr>
+          <w:rFonts w:ascii="Monospace" w:hAnsi="Monospace"/>
+          <w:color w:val="3C3C3C"/>
+          <w:sz w:val="20"/>
+        </w:rPr>
+        <w:t xml:space="preserve"> </w:t>
+      </w:r>
+      <w:r>
+        <w:rPr>
+          <w:rFonts w:ascii="Monospace" w:hAnsi="Monospace"/>
+          <w:b/>
+          <w:color w:val="800000"/>
+          <w:sz w:val="20"/>
+        </w:rPr>
+        <w:t>from</w:t>
+      </w:r>
+      <w:r>
+        <w:rPr>
+          <w:rFonts w:ascii="Monospace" w:hAnsi="Monospace"/>
+          <w:color w:val="3C3C3C"/>
+          <w:sz w:val="20"/>
+        </w:rPr>
+        <w:t xml:space="preserve"> </w:t>
+      </w:r>
+      <w:r>
+        <w:rPr>
+          <w:rFonts w:ascii="Monospace" w:hAnsi="Monospace"/>
+          <w:color w:val="000000"/>
+          <w:sz w:val="20"/>
+        </w:rPr>
+        <w:t>tblDonations</w:t>
+        <w:br/>
+      </w:r>
+      <w:r>
+        <w:rPr>
+          <w:rFonts w:ascii="Monospace" w:hAnsi="Monospace"/>
+          <w:color w:val="3C3C3C"/>
+          <w:sz w:val="20"/>
+        </w:rPr>
+        <w:tab/>
+      </w:r>
+      <w:r>
+        <w:rPr>
+          <w:rFonts w:ascii="Monospace" w:hAnsi="Monospace"/>
+          <w:b/>
+          <w:color w:val="800000"/>
+          <w:sz w:val="20"/>
+        </w:rPr>
+        <w:t>where</w:t>
+      </w:r>
+      <w:r>
+        <w:rPr>
+          <w:rFonts w:ascii="Monospace" w:hAnsi="Monospace"/>
+          <w:color w:val="3C3C3C"/>
+          <w:sz w:val="20"/>
+        </w:rPr>
+        <w:t xml:space="preserve"> </w:t>
+      </w:r>
+      <w:r>
+        <w:rPr>
+          <w:rFonts w:ascii="Monospace" w:hAnsi="Monospace"/>
+          <w:color w:val="000000"/>
+          <w:sz w:val="20"/>
+        </w:rPr>
+        <w:t>city=</w:t>
+      </w:r>
+      <w:r>
+        <w:rPr>
+          <w:rFonts w:ascii="Monospace" w:hAnsi="Monospace"/>
+          <w:color w:val="008000"/>
+          <w:sz w:val="20"/>
+        </w:rPr>
+        <w:t>'New York'</w:t>
+      </w:r>
+    </w:p>
+    <w:p>
+      <w:pPr>
+        <w:pStyle w:val="ListParagraph"/>
+        <w:rPr/>
+      </w:pPr>
+      <w:r>
+        <w:rPr/>
       </w:r>
     </w:p>
     <w:p>
@@ -577,8 +2679,9 @@
           <w:numId w:val="1"/>
         </w:numPr>
         <w:rPr>
-          <w:sz w:val="24"/>
-          <w:szCs w:val="24"/>
+          <w:rFonts w:ascii="Monospace" w:hAnsi="Monospace"/>
+          <w:color w:val="000000"/>
+          <w:sz w:val="20"/>
         </w:rPr>
       </w:pPr>
       <w:r>
@@ -588,6 +2691,181 @@
         </w:rPr>
         <w:t>What is the hottest and coldest temperatures recorded in Spokane?</w:t>
         <w:br/>
+      </w:r>
+      <w:r>
+        <w:rPr>
+          <w:sz w:val="24"/>
+          <w:szCs w:val="24"/>
+        </w:rPr>
+        <w:t>Hottest: 108; Coldest: -30.</w:t>
+        <w:br/>
+      </w:r>
+      <w:r>
+        <w:rPr>
+          <w:rFonts w:ascii="Monospace" w:hAnsi="Monospace"/>
+          <w:b/>
+          <w:color w:val="800000"/>
+          <w:sz w:val="20"/>
+        </w:rPr>
+        <w:t>select</w:t>
+      </w:r>
+      <w:r>
+        <w:rPr>
+          <w:rFonts w:ascii="Monospace" w:hAnsi="Monospace"/>
+          <w:color w:val="3C3C3C"/>
+          <w:sz w:val="20"/>
+        </w:rPr>
+        <w:t xml:space="preserve"> </w:t>
+      </w:r>
+      <w:r>
+        <w:rPr>
+          <w:rFonts w:ascii="Monospace" w:hAnsi="Monospace"/>
+          <w:b/>
+          <w:color w:val="000080"/>
+          <w:sz w:val="20"/>
+        </w:rPr>
+        <w:t>MAX</w:t>
+      </w:r>
+      <w:r>
+        <w:rPr>
+          <w:rFonts w:ascii="Monospace" w:hAnsi="Monospace"/>
+          <w:color w:val="000000"/>
+          <w:sz w:val="20"/>
+        </w:rPr>
+        <w:t>(RecHi)</w:t>
+      </w:r>
+      <w:r>
+        <w:rPr>
+          <w:rFonts w:ascii="Monospace" w:hAnsi="Monospace"/>
+          <w:color w:val="3C3C3C"/>
+          <w:sz w:val="20"/>
+        </w:rPr>
+        <w:t xml:space="preserve"> </w:t>
+      </w:r>
+      <w:r>
+        <w:rPr>
+          <w:rFonts w:ascii="Monospace" w:hAnsi="Monospace"/>
+          <w:b/>
+          <w:color w:val="800000"/>
+          <w:sz w:val="20"/>
+        </w:rPr>
+        <w:t>as</w:t>
+      </w:r>
+      <w:r>
+        <w:rPr>
+          <w:rFonts w:ascii="Monospace" w:hAnsi="Monospace"/>
+          <w:color w:val="3C3C3C"/>
+          <w:sz w:val="20"/>
+        </w:rPr>
+        <w:t xml:space="preserve"> </w:t>
+      </w:r>
+      <w:r>
+        <w:rPr>
+          <w:rFonts w:ascii="Monospace" w:hAnsi="Monospace"/>
+          <w:color w:val="000000"/>
+          <w:sz w:val="20"/>
+        </w:rPr>
+        <w:t>Hottest,</w:t>
+      </w:r>
+      <w:r>
+        <w:rPr>
+          <w:rFonts w:ascii="Monospace" w:hAnsi="Monospace"/>
+          <w:color w:val="3C3C3C"/>
+          <w:sz w:val="20"/>
+        </w:rPr>
+        <w:t xml:space="preserve"> </w:t>
+      </w:r>
+      <w:r>
+        <w:rPr>
+          <w:rFonts w:ascii="Monospace" w:hAnsi="Monospace"/>
+          <w:b/>
+          <w:color w:val="000080"/>
+          <w:sz w:val="20"/>
+        </w:rPr>
+        <w:t>MIN</w:t>
+      </w:r>
+      <w:r>
+        <w:rPr>
+          <w:rFonts w:ascii="Monospace" w:hAnsi="Monospace"/>
+          <w:color w:val="000000"/>
+          <w:sz w:val="20"/>
+        </w:rPr>
+        <w:t>(RecLo)</w:t>
+      </w:r>
+      <w:r>
+        <w:rPr>
+          <w:rFonts w:ascii="Monospace" w:hAnsi="Monospace"/>
+          <w:color w:val="3C3C3C"/>
+          <w:sz w:val="20"/>
+        </w:rPr>
+        <w:t xml:space="preserve"> </w:t>
+      </w:r>
+      <w:r>
+        <w:rPr>
+          <w:rFonts w:ascii="Monospace" w:hAnsi="Monospace"/>
+          <w:b/>
+          <w:color w:val="800000"/>
+          <w:sz w:val="20"/>
+        </w:rPr>
+        <w:t>as</w:t>
+      </w:r>
+      <w:r>
+        <w:rPr>
+          <w:rFonts w:ascii="Monospace" w:hAnsi="Monospace"/>
+          <w:color w:val="3C3C3C"/>
+          <w:sz w:val="20"/>
+        </w:rPr>
+        <w:t xml:space="preserve"> </w:t>
+      </w:r>
+      <w:r>
+        <w:rPr>
+          <w:rFonts w:ascii="Monospace" w:hAnsi="Monospace"/>
+          <w:color w:val="000000"/>
+          <w:sz w:val="20"/>
+        </w:rPr>
+        <w:t>Coldest</w:t>
+      </w:r>
+      <w:r>
+        <w:rPr>
+          <w:rFonts w:ascii="Monospace" w:hAnsi="Monospace"/>
+          <w:color w:val="3C3C3C"/>
+          <w:sz w:val="20"/>
+        </w:rPr>
+        <w:t xml:space="preserve"> </w:t>
+      </w:r>
+      <w:r>
+        <w:rPr>
+          <w:rFonts w:ascii="Monospace" w:hAnsi="Monospace"/>
+          <w:b/>
+          <w:color w:val="800000"/>
+          <w:sz w:val="20"/>
+        </w:rPr>
+        <w:t>from</w:t>
+      </w:r>
+      <w:r>
+        <w:rPr>
+          <w:rFonts w:ascii="Monospace" w:hAnsi="Monospace"/>
+          <w:color w:val="3C3C3C"/>
+          <w:sz w:val="20"/>
+        </w:rPr>
+        <w:t xml:space="preserve"> </w:t>
+      </w:r>
+      <w:r>
+        <w:rPr>
+          <w:rFonts w:ascii="Monospace" w:hAnsi="Monospace"/>
+          <w:color w:val="000000"/>
+          <w:sz w:val="20"/>
+        </w:rPr>
+        <w:t>Spokane2012</w:t>
+      </w:r>
+    </w:p>
+    <w:p>
+      <w:pPr>
+        <w:pStyle w:val="ListParagraph"/>
+        <w:rPr/>
+      </w:pPr>
+      <w:r>
+        <w:rPr/>
       </w:r>
     </w:p>
     <w:p>
@@ -613,8 +2891,9 @@
           <w:numId w:val="1"/>
         </w:numPr>
         <w:rPr>
-          <w:sz w:val="24"/>
-          <w:szCs w:val="24"/>
+          <w:rFonts w:ascii="Monospace" w:hAnsi="Monospace"/>
+          <w:color w:val="000000"/>
+          <w:sz w:val="20"/>
         </w:rPr>
       </w:pPr>
       <w:r>
@@ -623,6 +2902,97 @@
           <w:szCs w:val="24"/>
         </w:rPr>
         <w:t>What is the overall average daily temperature in Spokane? (mean mean)</w:t>
+        <w:br/>
+      </w:r>
+      <w:r>
+        <w:rPr>
+          <w:sz w:val="24"/>
+          <w:szCs w:val="24"/>
+        </w:rPr>
+        <w:t>Average Daily Temperature: 48</w:t>
+        <w:br/>
+      </w:r>
+      <w:r>
+        <w:rPr>
+          <w:rFonts w:ascii="Monospace" w:hAnsi="Monospace"/>
+          <w:b/>
+          <w:color w:val="800000"/>
+          <w:sz w:val="20"/>
+        </w:rPr>
+        <w:t>select</w:t>
+      </w:r>
+      <w:r>
+        <w:rPr>
+          <w:rFonts w:ascii="Monospace" w:hAnsi="Monospace"/>
+          <w:color w:val="3C3C3C"/>
+          <w:sz w:val="20"/>
+        </w:rPr>
+        <w:t xml:space="preserve"> </w:t>
+      </w:r>
+      <w:r>
+        <w:rPr>
+          <w:rFonts w:ascii="Monospace" w:hAnsi="Monospace"/>
+          <w:b/>
+          <w:color w:val="000080"/>
+          <w:sz w:val="20"/>
+        </w:rPr>
+        <w:t>AVG</w:t>
+      </w:r>
+      <w:r>
+        <w:rPr>
+          <w:rFonts w:ascii="Monospace" w:hAnsi="Monospace"/>
+          <w:color w:val="000000"/>
+          <w:sz w:val="20"/>
+        </w:rPr>
+        <w:t>(Mean)</w:t>
+      </w:r>
+      <w:r>
+        <w:rPr>
+          <w:rFonts w:ascii="Monospace" w:hAnsi="Monospace"/>
+          <w:color w:val="3C3C3C"/>
+          <w:sz w:val="20"/>
+        </w:rPr>
+        <w:t xml:space="preserve"> </w:t>
+      </w:r>
+      <w:r>
+        <w:rPr>
+          <w:rFonts w:ascii="Monospace" w:hAnsi="Monospace"/>
+          <w:b/>
+          <w:color w:val="800000"/>
+          <w:sz w:val="20"/>
+        </w:rPr>
+        <w:t>from</w:t>
+      </w:r>
+      <w:r>
+        <w:rPr>
+          <w:rFonts w:ascii="Monospace" w:hAnsi="Monospace"/>
+          <w:color w:val="3C3C3C"/>
+          <w:sz w:val="20"/>
+        </w:rPr>
+        <w:t xml:space="preserve"> </w:t>
+      </w:r>
+      <w:r>
+        <w:rPr>
+          <w:rFonts w:ascii="Monospace" w:hAnsi="Monospace"/>
+          <w:color w:val="000000"/>
+          <w:sz w:val="20"/>
+        </w:rPr>
+        <w:t>Spokane2012</w:t>
+      </w:r>
+    </w:p>
+    <w:p>
+      <w:pPr>
+        <w:pStyle w:val="ListParagraph"/>
+        <w:rPr>
+          <w:sz w:val="24"/>
+          <w:szCs w:val="24"/>
+        </w:rPr>
+      </w:pPr>
+      <w:r>
+        <w:rPr>
+          <w:sz w:val="24"/>
+          <w:szCs w:val="24"/>
+        </w:rPr>
         <w:br/>
       </w:r>
     </w:p>
@@ -634,8 +3004,9 @@
           <w:numId w:val="1"/>
         </w:numPr>
         <w:rPr>
-          <w:sz w:val="24"/>
-          <w:szCs w:val="24"/>
+          <w:rFonts w:ascii="Monospace" w:hAnsi="Monospace"/>
+          <w:color w:val="000000"/>
+          <w:sz w:val="20"/>
         </w:rPr>
       </w:pPr>
       <w:r>
@@ -644,6 +3015,189 @@
           <w:szCs w:val="24"/>
         </w:rPr>
         <w:t>What is the average time the sun sets in Spokane?</w:t>
+        <w:br/>
+      </w:r>
+      <w:r>
+        <w:rPr>
+          <w:sz w:val="24"/>
+          <w:szCs w:val="24"/>
+        </w:rPr>
+        <w:t>6:25 PM</w:t>
+        <w:br/>
+      </w:r>
+      <w:r>
+        <w:rPr>
+          <w:rFonts w:ascii="Monospace" w:hAnsi="Monospace"/>
+          <w:b/>
+          <w:color w:val="800000"/>
+          <w:sz w:val="20"/>
+        </w:rPr>
+        <w:t>select</w:t>
+      </w:r>
+      <w:r>
+        <w:rPr>
+          <w:rFonts w:ascii="Monospace" w:hAnsi="Monospace"/>
+          <w:color w:val="3C3C3C"/>
+          <w:sz w:val="20"/>
+        </w:rPr>
+        <w:t xml:space="preserve"> </w:t>
+      </w:r>
+      <w:r>
+        <w:rPr>
+          <w:rFonts w:ascii="Monospace" w:hAnsi="Monospace"/>
+          <w:color w:val="000000"/>
+          <w:sz w:val="20"/>
+        </w:rPr>
+        <w:t>DATEADD(mi,</w:t>
+      </w:r>
+      <w:r>
+        <w:rPr>
+          <w:rFonts w:ascii="Monospace" w:hAnsi="Monospace"/>
+          <w:color w:val="3C3C3C"/>
+          <w:sz w:val="20"/>
+        </w:rPr>
+        <w:t xml:space="preserve"> </w:t>
+      </w:r>
+      <w:r>
+        <w:rPr>
+          <w:rFonts w:ascii="Monospace" w:hAnsi="Monospace"/>
+          <w:color w:val="000000"/>
+          <w:sz w:val="20"/>
+        </w:rPr>
+        <w:t>DATEDIFF(mi,</w:t>
+      </w:r>
+      <w:r>
+        <w:rPr>
+          <w:rFonts w:ascii="Monospace" w:hAnsi="Monospace"/>
+          <w:color w:val="3C3C3C"/>
+          <w:sz w:val="20"/>
+        </w:rPr>
+        <w:t xml:space="preserve"> </w:t>
+      </w:r>
+      <w:r>
+        <w:rPr>
+          <w:rFonts w:ascii="Monospace" w:hAnsi="Monospace"/>
+          <w:b/>
+          <w:color w:val="000080"/>
+          <w:sz w:val="20"/>
+        </w:rPr>
+        <w:t>MIN</w:t>
+      </w:r>
+      <w:r>
+        <w:rPr>
+          <w:rFonts w:ascii="Monospace" w:hAnsi="Monospace"/>
+          <w:color w:val="000000"/>
+          <w:sz w:val="20"/>
+        </w:rPr>
+        <w:t>(Sunset),</w:t>
+      </w:r>
+      <w:r>
+        <w:rPr>
+          <w:rFonts w:ascii="Monospace" w:hAnsi="Monospace"/>
+          <w:color w:val="3C3C3C"/>
+          <w:sz w:val="20"/>
+        </w:rPr>
+        <w:t xml:space="preserve"> </w:t>
+      </w:r>
+      <w:r>
+        <w:rPr>
+          <w:rFonts w:ascii="Monospace" w:hAnsi="Monospace"/>
+          <w:b/>
+          <w:color w:val="000080"/>
+          <w:sz w:val="20"/>
+        </w:rPr>
+        <w:t>MAX</w:t>
+      </w:r>
+      <w:r>
+        <w:rPr>
+          <w:rFonts w:ascii="Monospace" w:hAnsi="Monospace"/>
+          <w:color w:val="000000"/>
+          <w:sz w:val="20"/>
+        </w:rPr>
+        <w:t>(SUNSET))/</w:t>
+      </w:r>
+      <w:r>
+        <w:rPr>
+          <w:rFonts w:ascii="Monospace" w:hAnsi="Monospace"/>
+          <w:color w:val="0000FF"/>
+          <w:sz w:val="20"/>
+        </w:rPr>
+        <w:t>2</w:t>
+      </w:r>
+      <w:r>
+        <w:rPr>
+          <w:rFonts w:ascii="Monospace" w:hAnsi="Monospace"/>
+          <w:color w:val="000000"/>
+          <w:sz w:val="20"/>
+        </w:rPr>
+        <w:t>,</w:t>
+      </w:r>
+      <w:r>
+        <w:rPr>
+          <w:rFonts w:ascii="Monospace" w:hAnsi="Monospace"/>
+          <w:color w:val="3C3C3C"/>
+          <w:sz w:val="20"/>
+        </w:rPr>
+        <w:t xml:space="preserve"> </w:t>
+      </w:r>
+      <w:r>
+        <w:rPr>
+          <w:rFonts w:ascii="Monospace" w:hAnsi="Monospace"/>
+          <w:b/>
+          <w:color w:val="000080"/>
+          <w:sz w:val="20"/>
+        </w:rPr>
+        <w:t>MIN</w:t>
+      </w:r>
+      <w:r>
+        <w:rPr>
+          <w:rFonts w:ascii="Monospace" w:hAnsi="Monospace"/>
+          <w:color w:val="000000"/>
+          <w:sz w:val="20"/>
+        </w:rPr>
+        <w:t>(Sunset))</w:t>
+      </w:r>
+      <w:r>
+        <w:rPr>
+          <w:rFonts w:ascii="Monospace" w:hAnsi="Monospace"/>
+          <w:color w:val="3C3C3C"/>
+          <w:sz w:val="20"/>
+        </w:rPr>
+        <w:t xml:space="preserve"> </w:t>
+      </w:r>
+      <w:r>
+        <w:rPr>
+          <w:rFonts w:ascii="Monospace" w:hAnsi="Monospace"/>
+          <w:b/>
+          <w:color w:val="800000"/>
+          <w:sz w:val="20"/>
+        </w:rPr>
+        <w:t>from</w:t>
+      </w:r>
+      <w:r>
+        <w:rPr>
+          <w:rFonts w:ascii="Monospace" w:hAnsi="Monospace"/>
+          <w:color w:val="3C3C3C"/>
+          <w:sz w:val="20"/>
+        </w:rPr>
+        <w:t xml:space="preserve"> </w:t>
+      </w:r>
+      <w:r>
+        <w:rPr>
+          <w:rFonts w:ascii="Monospace" w:hAnsi="Monospace"/>
+          <w:color w:val="000000"/>
+          <w:sz w:val="20"/>
+        </w:rPr>
+        <w:t>Spokane2012</w:t>
+      </w:r>
+    </w:p>
+    <w:p>
+      <w:pPr>
+        <w:pStyle w:val="ListParagraph"/>
+        <w:rPr/>
+      </w:pPr>
+      <w:r>
+        <w:rPr/>
       </w:r>
     </w:p>
     <w:p>
@@ -669,16 +3223,141 @@
           <w:numId w:val="1"/>
         </w:numPr>
         <w:rPr>
-          <w:sz w:val="24"/>
-          <w:szCs w:val="24"/>
-        </w:rPr>
-      </w:pPr>
-      <w:r>
-        <w:rPr>
-          <w:sz w:val="24"/>
-          <w:szCs w:val="24"/>
-        </w:rPr>
-        <w:t>What is the earlies and latest the sun raises in Spokane?</w:t>
+          <w:rFonts w:ascii="Monospace" w:hAnsi="Monospace"/>
+          <w:color w:val="000000"/>
+          <w:sz w:val="20"/>
+        </w:rPr>
+      </w:pPr>
+      <w:r>
+        <w:rPr>
+          <w:sz w:val="24"/>
+          <w:szCs w:val="24"/>
+        </w:rPr>
+        <w:t>What is the earlies</w:t>
+      </w:r>
+      <w:r>
+        <w:rPr>
+          <w:sz w:val="24"/>
+          <w:szCs w:val="24"/>
+        </w:rPr>
+        <w:t>t</w:t>
+      </w:r>
+      <w:r>
+        <w:rPr>
+          <w:sz w:val="24"/>
+          <w:szCs w:val="24"/>
+        </w:rPr>
+        <w:t xml:space="preserve"> and latest the sun raises in Spokane?</w:t>
+        <w:br/>
+      </w:r>
+      <w:r>
+        <w:rPr>
+          <w:sz w:val="24"/>
+          <w:szCs w:val="24"/>
+        </w:rPr>
+        <w:t>Earliest: 4:51 AM; Latest: 7:38 AM</w:t>
+        <w:br/>
+      </w:r>
+      <w:r>
+        <w:rPr>
+          <w:rFonts w:ascii="Monospace" w:hAnsi="Monospace"/>
+          <w:b/>
+          <w:color w:val="800000"/>
+          <w:sz w:val="20"/>
+        </w:rPr>
+        <w:t>select</w:t>
+      </w:r>
+      <w:r>
+        <w:rPr>
+          <w:rFonts w:ascii="Monospace" w:hAnsi="Monospace"/>
+          <w:color w:val="3C3C3C"/>
+          <w:sz w:val="20"/>
+        </w:rPr>
+        <w:t xml:space="preserve"> </w:t>
+      </w:r>
+      <w:r>
+        <w:rPr>
+          <w:rFonts w:ascii="Monospace" w:hAnsi="Monospace"/>
+          <w:b/>
+          <w:color w:val="000080"/>
+          <w:sz w:val="20"/>
+        </w:rPr>
+        <w:t>MIN</w:t>
+      </w:r>
+      <w:r>
+        <w:rPr>
+          <w:rFonts w:ascii="Monospace" w:hAnsi="Monospace"/>
+          <w:color w:val="000000"/>
+          <w:sz w:val="20"/>
+        </w:rPr>
+        <w:t>(Sunrise),</w:t>
+      </w:r>
+      <w:r>
+        <w:rPr>
+          <w:rFonts w:ascii="Monospace" w:hAnsi="Monospace"/>
+          <w:color w:val="3C3C3C"/>
+          <w:sz w:val="20"/>
+        </w:rPr>
+        <w:t xml:space="preserve"> </w:t>
+      </w:r>
+      <w:r>
+        <w:rPr>
+          <w:rFonts w:ascii="Monospace" w:hAnsi="Monospace"/>
+          <w:b/>
+          <w:color w:val="000080"/>
+          <w:sz w:val="20"/>
+        </w:rPr>
+        <w:t>MAX</w:t>
+      </w:r>
+      <w:r>
+        <w:rPr>
+          <w:rFonts w:ascii="Monospace" w:hAnsi="Monospace"/>
+          <w:color w:val="000000"/>
+          <w:sz w:val="20"/>
+        </w:rPr>
+        <w:t>(Sunrise)</w:t>
+      </w:r>
+      <w:r>
+        <w:rPr>
+          <w:rFonts w:ascii="Monospace" w:hAnsi="Monospace"/>
+          <w:color w:val="3C3C3C"/>
+          <w:sz w:val="20"/>
+        </w:rPr>
+        <w:t xml:space="preserve"> </w:t>
+      </w:r>
+      <w:r>
+        <w:rPr>
+          <w:rFonts w:ascii="Monospace" w:hAnsi="Monospace"/>
+          <w:b/>
+          <w:color w:val="800000"/>
+          <w:sz w:val="20"/>
+        </w:rPr>
+        <w:t>from</w:t>
+      </w:r>
+      <w:r>
+        <w:rPr>
+          <w:rFonts w:ascii="Monospace" w:hAnsi="Monospace"/>
+          <w:color w:val="3C3C3C"/>
+          <w:sz w:val="20"/>
+        </w:rPr>
+        <w:t xml:space="preserve"> </w:t>
+      </w:r>
+      <w:r>
+        <w:rPr>
+          <w:rFonts w:ascii="Monospace" w:hAnsi="Monospace"/>
+          <w:color w:val="000000"/>
+          <w:sz w:val="20"/>
+        </w:rPr>
+        <w:t>Spokane2012</w:t>
+      </w:r>
+    </w:p>
+    <w:p>
+      <w:pPr>
+        <w:pStyle w:val="ListParagraph"/>
+        <w:rPr/>
+      </w:pPr>
+      <w:r>
+        <w:rPr/>
       </w:r>
     </w:p>
     <w:p>
@@ -714,6 +3393,210 @@
           <w:szCs w:val="24"/>
         </w:rPr>
         <w:t>How many record lows were recorded in the year 1888?</w:t>
+      </w:r>
+    </w:p>
+    <w:p>
+      <w:pPr>
+        <w:pStyle w:val="ListParagraph"/>
+        <w:rPr>
+          <w:rFonts w:ascii="Monospace" w:hAnsi="Monospace"/>
+          <w:color w:val="000000"/>
+          <w:sz w:val="20"/>
+        </w:rPr>
+      </w:pPr>
+      <w:r>
+        <w:rPr>
+          <w:sz w:val="24"/>
+          <w:szCs w:val="24"/>
+        </w:rPr>
+        <w:t>7</w:t>
+      </w:r>
+      <w:r>
+        <w:rPr>
+          <w:sz w:val="24"/>
+          <w:szCs w:val="24"/>
+        </w:rPr>
+        <w:br/>
+      </w:r>
+      <w:r>
+        <w:rPr>
+          <w:rFonts w:ascii="Monospace" w:hAnsi="Monospace"/>
+          <w:b/>
+          <w:color w:val="800000"/>
+          <w:sz w:val="20"/>
+        </w:rPr>
+        <w:t>select</w:t>
+      </w:r>
+      <w:r>
+        <w:rPr>
+          <w:rFonts w:ascii="Monospace" w:hAnsi="Monospace"/>
+          <w:color w:val="3C3C3C"/>
+          <w:sz w:val="20"/>
+        </w:rPr>
+        <w:t xml:space="preserve"> </w:t>
+      </w:r>
+      <w:r>
+        <w:rPr>
+          <w:rFonts w:ascii="Monospace" w:hAnsi="Monospace"/>
+          <w:color w:val="000000"/>
+          <w:sz w:val="20"/>
+        </w:rPr>
+        <w:t>DATEADD(mi,</w:t>
+      </w:r>
+      <w:r>
+        <w:rPr>
+          <w:rFonts w:ascii="Monospace" w:hAnsi="Monospace"/>
+          <w:color w:val="3C3C3C"/>
+          <w:sz w:val="20"/>
+        </w:rPr>
+        <w:t xml:space="preserve"> </w:t>
+      </w:r>
+      <w:r>
+        <w:rPr>
+          <w:rFonts w:ascii="Monospace" w:hAnsi="Monospace"/>
+          <w:color w:val="000000"/>
+          <w:sz w:val="20"/>
+        </w:rPr>
+        <w:t>DATEDIFF(mi,</w:t>
+      </w:r>
+      <w:r>
+        <w:rPr>
+          <w:rFonts w:ascii="Monospace" w:hAnsi="Monospace"/>
+          <w:color w:val="3C3C3C"/>
+          <w:sz w:val="20"/>
+        </w:rPr>
+        <w:t xml:space="preserve"> </w:t>
+      </w:r>
+      <w:r>
+        <w:rPr>
+          <w:rFonts w:ascii="Monospace" w:hAnsi="Monospace"/>
+          <w:b/>
+          <w:color w:val="000080"/>
+          <w:sz w:val="20"/>
+        </w:rPr>
+        <w:t>MIN</w:t>
+      </w:r>
+      <w:r>
+        <w:rPr>
+          <w:rFonts w:ascii="Monospace" w:hAnsi="Monospace"/>
+          <w:color w:val="000000"/>
+          <w:sz w:val="20"/>
+        </w:rPr>
+        <w:t>(Sunset),</w:t>
+      </w:r>
+      <w:r>
+        <w:rPr>
+          <w:rFonts w:ascii="Monospace" w:hAnsi="Monospace"/>
+          <w:color w:val="3C3C3C"/>
+          <w:sz w:val="20"/>
+        </w:rPr>
+        <w:t xml:space="preserve"> </w:t>
+      </w:r>
+      <w:r>
+        <w:rPr>
+          <w:rFonts w:ascii="Monospace" w:hAnsi="Monospace"/>
+          <w:b/>
+          <w:color w:val="000080"/>
+          <w:sz w:val="20"/>
+        </w:rPr>
+        <w:t>MAX</w:t>
+      </w:r>
+      <w:r>
+        <w:rPr>
+          <w:rFonts w:ascii="Monospace" w:hAnsi="Monospace"/>
+          <w:color w:val="000000"/>
+          <w:sz w:val="20"/>
+        </w:rPr>
+        <w:t>(SUNSET))/</w:t>
+      </w:r>
+      <w:r>
+        <w:rPr>
+          <w:rFonts w:ascii="Monospace" w:hAnsi="Monospace"/>
+          <w:color w:val="0000FF"/>
+          <w:sz w:val="20"/>
+        </w:rPr>
+        <w:t>2</w:t>
+      </w:r>
+      <w:r>
+        <w:rPr>
+          <w:rFonts w:ascii="Monospace" w:hAnsi="Monospace"/>
+          <w:color w:val="000000"/>
+          <w:sz w:val="20"/>
+        </w:rPr>
+        <w:t>,</w:t>
+      </w:r>
+      <w:r>
+        <w:rPr>
+          <w:rFonts w:ascii="Monospace" w:hAnsi="Monospace"/>
+          <w:color w:val="3C3C3C"/>
+          <w:sz w:val="20"/>
+        </w:rPr>
+        <w:t xml:space="preserve"> </w:t>
+      </w:r>
+      <w:r>
+        <w:rPr>
+          <w:rFonts w:ascii="Monospace" w:hAnsi="Monospace"/>
+          <w:b/>
+          <w:color w:val="000080"/>
+          <w:sz w:val="20"/>
+        </w:rPr>
+        <w:t>MIN</w:t>
+      </w:r>
+      <w:r>
+        <w:rPr>
+          <w:rFonts w:ascii="Monospace" w:hAnsi="Monospace"/>
+          <w:color w:val="000000"/>
+          <w:sz w:val="20"/>
+        </w:rPr>
+        <w:t>(Sunset))</w:t>
+      </w:r>
+      <w:r>
+        <w:rPr>
+          <w:rFonts w:ascii="Monospace" w:hAnsi="Monospace"/>
+          <w:color w:val="3C3C3C"/>
+          <w:sz w:val="20"/>
+        </w:rPr>
+        <w:t xml:space="preserve"> </w:t>
+      </w:r>
+      <w:r>
+        <w:rPr>
+          <w:rFonts w:ascii="Monospace" w:hAnsi="Monospace"/>
+          <w:b/>
+          <w:color w:val="800000"/>
+          <w:sz w:val="20"/>
+        </w:rPr>
+        <w:t>from</w:t>
+      </w:r>
+      <w:r>
+        <w:rPr>
+          <w:rFonts w:ascii="Monospace" w:hAnsi="Monospace"/>
+          <w:color w:val="3C3C3C"/>
+          <w:sz w:val="20"/>
+        </w:rPr>
+        <w:t xml:space="preserve"> </w:t>
+      </w:r>
+      <w:r>
+        <w:rPr>
+          <w:rFonts w:ascii="Monospace" w:hAnsi="Monospace"/>
+          <w:color w:val="000000"/>
+          <w:sz w:val="20"/>
+        </w:rPr>
+        <w:t>Spokane2012</w:t>
+      </w:r>
+    </w:p>
+    <w:p>
+      <w:pPr>
+        <w:pStyle w:val="ListParagraph"/>
+        <w:rPr>
+          <w:sz w:val="24"/>
+          <w:szCs w:val="24"/>
+        </w:rPr>
+      </w:pPr>
+      <w:r>
+        <w:rPr>
+          <w:sz w:val="24"/>
+          <w:szCs w:val="24"/>
+        </w:rPr>
         <w:br/>
       </w:r>
     </w:p>
@@ -739,6 +3622,100 @@
     </w:p>
     <w:p>
       <w:pPr>
+        <w:pStyle w:val="ListParagraph"/>
+        <w:rPr>
+          <w:rFonts w:ascii="Monospace" w:hAnsi="Monospace"/>
+          <w:color w:val="000000"/>
+          <w:sz w:val="20"/>
+        </w:rPr>
+      </w:pPr>
+      <w:r>
+        <w:rPr>
+          <w:sz w:val="24"/>
+          <w:szCs w:val="24"/>
+        </w:rPr>
+        <w:t>2010</w:t>
+        <w:br/>
+      </w:r>
+      <w:r>
+        <w:rPr>
+          <w:rFonts w:ascii="Monospace" w:hAnsi="Monospace"/>
+          <w:b/>
+          <w:color w:val="800000"/>
+          <w:sz w:val="20"/>
+        </w:rPr>
+        <w:t>select</w:t>
+      </w:r>
+      <w:r>
+        <w:rPr>
+          <w:rFonts w:ascii="Monospace" w:hAnsi="Monospace"/>
+          <w:color w:val="3C3C3C"/>
+          <w:sz w:val="20"/>
+        </w:rPr>
+        <w:t xml:space="preserve"> </w:t>
+      </w:r>
+      <w:r>
+        <w:rPr>
+          <w:rFonts w:ascii="Monospace" w:hAnsi="Monospace"/>
+          <w:b/>
+          <w:color w:val="000080"/>
+          <w:sz w:val="20"/>
+        </w:rPr>
+        <w:t>MAX</w:t>
+      </w:r>
+      <w:r>
+        <w:rPr>
+          <w:rFonts w:ascii="Monospace" w:hAnsi="Monospace"/>
+          <w:color w:val="000000"/>
+          <w:sz w:val="20"/>
+        </w:rPr>
+        <w:t>(RecHiYr)</w:t>
+      </w:r>
+      <w:r>
+        <w:rPr>
+          <w:rFonts w:ascii="Monospace" w:hAnsi="Monospace"/>
+          <w:color w:val="3C3C3C"/>
+          <w:sz w:val="20"/>
+        </w:rPr>
+        <w:t xml:space="preserve"> </w:t>
+      </w:r>
+      <w:r>
+        <w:rPr>
+          <w:rFonts w:ascii="Monospace" w:hAnsi="Monospace"/>
+          <w:b/>
+          <w:color w:val="800000"/>
+          <w:sz w:val="20"/>
+        </w:rPr>
+        <w:t>from</w:t>
+      </w:r>
+      <w:r>
+        <w:rPr>
+          <w:rFonts w:ascii="Monospace" w:hAnsi="Monospace"/>
+          <w:color w:val="3C3C3C"/>
+          <w:sz w:val="20"/>
+        </w:rPr>
+        <w:t xml:space="preserve"> </w:t>
+      </w:r>
+      <w:r>
+        <w:rPr>
+          <w:rFonts w:ascii="Monospace" w:hAnsi="Monospace"/>
+          <w:color w:val="000000"/>
+          <w:sz w:val="20"/>
+        </w:rPr>
+        <w:t>Spokane2012</w:t>
+      </w:r>
+    </w:p>
+    <w:p>
+      <w:pPr>
+        <w:pStyle w:val="ListParagraph"/>
+        <w:rPr/>
+      </w:pPr>
+      <w:r>
+        <w:rPr/>
+      </w:r>
+    </w:p>
+    <w:p>
+      <w:pPr>
         <w:pStyle w:val="Normal"/>
         <w:rPr>
           <w:sz w:val="24"/>
@@ -797,8 +3774,10 @@
           <w:numId w:val="1"/>
         </w:numPr>
         <w:rPr>
-          <w:sz w:val="24"/>
-          <w:szCs w:val="24"/>
+          <w:rFonts w:ascii="Monospace" w:hAnsi="Monospace"/>
+          <w:b/>
+          <w:color w:val="800000"/>
+          <w:sz w:val="20"/>
         </w:rPr>
       </w:pPr>
       <w:r>
@@ -807,6 +3786,239 @@
           <w:szCs w:val="24"/>
         </w:rPr>
         <w:t>What Mariner (just PlayerID) had the greatest salary in 2012?</w:t>
+        <w:br/>
+      </w:r>
+      <w:r>
+        <w:rPr>
+          <w:sz w:val="24"/>
+          <w:szCs w:val="24"/>
+        </w:rPr>
+        <w:t>rodrial01</w:t>
+        <w:br/>
+      </w:r>
+      <w:r>
+        <w:rPr>
+          <w:rFonts w:ascii="Monospace" w:hAnsi="Monospace"/>
+          <w:b/>
+          <w:color w:val="800000"/>
+          <w:sz w:val="20"/>
+        </w:rPr>
+        <w:t>select</w:t>
+      </w:r>
+      <w:r>
+        <w:rPr>
+          <w:rFonts w:ascii="Monospace" w:hAnsi="Monospace"/>
+          <w:color w:val="3C3C3C"/>
+          <w:sz w:val="20"/>
+        </w:rPr>
+        <w:t xml:space="preserve"> </w:t>
+      </w:r>
+      <w:r>
+        <w:rPr>
+          <w:rFonts w:ascii="Monospace" w:hAnsi="Monospace"/>
+          <w:b/>
+          <w:color w:val="800000"/>
+          <w:sz w:val="20"/>
+        </w:rPr>
+        <w:t>TOP</w:t>
+      </w:r>
+      <w:r>
+        <w:rPr>
+          <w:rFonts w:ascii="Monospace" w:hAnsi="Monospace"/>
+          <w:color w:val="000000"/>
+          <w:sz w:val="20"/>
+        </w:rPr>
+        <w:t>(</w:t>
+      </w:r>
+      <w:r>
+        <w:rPr>
+          <w:rFonts w:ascii="Monospace" w:hAnsi="Monospace"/>
+          <w:color w:val="0000FF"/>
+          <w:sz w:val="20"/>
+        </w:rPr>
+        <w:t>1</w:t>
+      </w:r>
+      <w:r>
+        <w:rPr>
+          <w:rFonts w:ascii="Monospace" w:hAnsi="Monospace"/>
+          <w:color w:val="000000"/>
+          <w:sz w:val="20"/>
+        </w:rPr>
+        <w:t>)</w:t>
+      </w:r>
+      <w:r>
+        <w:rPr>
+          <w:rFonts w:ascii="Monospace" w:hAnsi="Monospace"/>
+          <w:color w:val="3C3C3C"/>
+          <w:sz w:val="20"/>
+        </w:rPr>
+        <w:t xml:space="preserve"> </w:t>
+      </w:r>
+      <w:r>
+        <w:rPr>
+          <w:rFonts w:ascii="Monospace" w:hAnsi="Monospace"/>
+          <w:color w:val="000000"/>
+          <w:sz w:val="20"/>
+        </w:rPr>
+        <w:t>playerID</w:t>
+      </w:r>
+      <w:r>
+        <w:rPr>
+          <w:rFonts w:ascii="Monospace" w:hAnsi="Monospace"/>
+          <w:color w:val="3C3C3C"/>
+          <w:sz w:val="20"/>
+        </w:rPr>
+        <w:t xml:space="preserve"> </w:t>
+      </w:r>
+      <w:r>
+        <w:rPr>
+          <w:rFonts w:ascii="Monospace" w:hAnsi="Monospace"/>
+          <w:b/>
+          <w:color w:val="800000"/>
+          <w:sz w:val="20"/>
+        </w:rPr>
+        <w:t>from</w:t>
+      </w:r>
+      <w:r>
+        <w:rPr>
+          <w:rFonts w:ascii="Monospace" w:hAnsi="Monospace"/>
+          <w:color w:val="3C3C3C"/>
+          <w:sz w:val="20"/>
+        </w:rPr>
+        <w:t xml:space="preserve"> </w:t>
+      </w:r>
+      <w:r>
+        <w:rPr>
+          <w:rFonts w:ascii="Monospace" w:hAnsi="Monospace"/>
+          <w:color w:val="000000"/>
+          <w:sz w:val="20"/>
+        </w:rPr>
+        <w:t>Salaries</w:t>
+        <w:br/>
+      </w:r>
+      <w:r>
+        <w:rPr>
+          <w:rFonts w:ascii="Monospace" w:hAnsi="Monospace"/>
+          <w:color w:val="3C3C3C"/>
+          <w:sz w:val="20"/>
+        </w:rPr>
+        <w:tab/>
+      </w:r>
+      <w:r>
+        <w:rPr>
+          <w:rFonts w:ascii="Monospace" w:hAnsi="Monospace"/>
+          <w:b/>
+          <w:color w:val="800000"/>
+          <w:sz w:val="20"/>
+        </w:rPr>
+        <w:t>where</w:t>
+      </w:r>
+      <w:r>
+        <w:rPr>
+          <w:rFonts w:ascii="Monospace" w:hAnsi="Monospace"/>
+          <w:color w:val="3C3C3C"/>
+          <w:sz w:val="20"/>
+        </w:rPr>
+        <w:t xml:space="preserve"> </w:t>
+      </w:r>
+      <w:r>
+        <w:rPr>
+          <w:rFonts w:ascii="Monospace" w:hAnsi="Monospace"/>
+          <w:color w:val="000000"/>
+          <w:sz w:val="20"/>
+        </w:rPr>
+        <w:t>yearID=</w:t>
+      </w:r>
+      <w:r>
+        <w:rPr>
+          <w:rFonts w:ascii="Monospace" w:hAnsi="Monospace"/>
+          <w:color w:val="0000FF"/>
+          <w:sz w:val="20"/>
+        </w:rPr>
+        <w:t>2012</w:t>
+        <w:br/>
+      </w:r>
+      <w:r>
+        <w:rPr>
+          <w:rFonts w:ascii="Monospace" w:hAnsi="Monospace"/>
+          <w:color w:val="3C3C3C"/>
+          <w:sz w:val="20"/>
+        </w:rPr>
+        <w:tab/>
+      </w:r>
+      <w:r>
+        <w:rPr>
+          <w:rFonts w:ascii="Monospace" w:hAnsi="Monospace"/>
+          <w:b/>
+          <w:color w:val="800000"/>
+          <w:sz w:val="20"/>
+        </w:rPr>
+        <w:t>order</w:t>
+      </w:r>
+      <w:r>
+        <w:rPr>
+          <w:rFonts w:ascii="Monospace" w:hAnsi="Monospace"/>
+          <w:color w:val="3C3C3C"/>
+          <w:sz w:val="20"/>
+        </w:rPr>
+        <w:t xml:space="preserve"> </w:t>
+      </w:r>
+      <w:r>
+        <w:rPr>
+          <w:rFonts w:ascii="Monospace" w:hAnsi="Monospace"/>
+          <w:b/>
+          <w:color w:val="800000"/>
+          <w:sz w:val="20"/>
+        </w:rPr>
+        <w:t>by</w:t>
+      </w:r>
+      <w:r>
+        <w:rPr>
+          <w:rFonts w:ascii="Monospace" w:hAnsi="Monospace"/>
+          <w:color w:val="3C3C3C"/>
+          <w:sz w:val="20"/>
+        </w:rPr>
+        <w:t xml:space="preserve"> </w:t>
+      </w:r>
+      <w:r>
+        <w:rPr>
+          <w:rFonts w:ascii="Monospace" w:hAnsi="Monospace"/>
+          <w:color w:val="000000"/>
+          <w:sz w:val="20"/>
+        </w:rPr>
+        <w:t>salary</w:t>
+      </w:r>
+      <w:r>
+        <w:rPr>
+          <w:rFonts w:ascii="Monospace" w:hAnsi="Monospace"/>
+          <w:color w:val="3C3C3C"/>
+          <w:sz w:val="20"/>
+        </w:rPr>
+        <w:t xml:space="preserve"> </w:t>
+      </w:r>
+      <w:r>
+        <w:rPr>
+          <w:rFonts w:ascii="Monospace" w:hAnsi="Monospace"/>
+          <w:b/>
+          <w:color w:val="800000"/>
+          <w:sz w:val="20"/>
+        </w:rPr>
+        <w:t>desc</w:t>
+      </w:r>
+    </w:p>
+    <w:p>
+      <w:pPr>
+        <w:pStyle w:val="ListParagraph"/>
+        <w:rPr>
+          <w:sz w:val="24"/>
+          <w:szCs w:val="24"/>
+        </w:rPr>
+      </w:pPr>
+      <w:r>
+        <w:rPr>
+          <w:sz w:val="24"/>
+          <w:szCs w:val="24"/>
+        </w:rPr>
         <w:br/>
         <w:br/>
       </w:r>
@@ -943,7 +4155,7 @@
     <w:sectPr>
       <w:type w:val="nextPage"/>
       <w:pgSz w:w="12240" w:h="15840"/>
-      <w:pgMar w:left="1440" w:right="1440" w:header="0" w:top="1440" w:footer="0" w:bottom="1440" w:gutter="0"/>
+      <w:pgMar w:left="720" w:right="720" w:header="0" w:top="720" w:footer="0" w:bottom="720" w:gutter="0"/>
       <w:pgNumType w:fmt="decimal"/>
       <w:formProt w:val="false"/>
       <w:textDirection w:val="lrTb"/>

</xml_diff>